<commit_message>
Ajout dun repertoire old, correction MCD, sauvegarde de la base de donnée de test
</commit_message>
<xml_diff>
--- a/SQL/Analyse.docx
+++ b/SQL/Analyse.docx
@@ -14,8 +14,6 @@
         </w:rPr>
         <w:t>M</w:t>
       </w:r>
-      <w:bookmarkStart w:id="0" w:name="_GoBack"/>
-      <w:bookmarkEnd w:id="0"/>
       <w:r>
         <w:rPr>
           <w:b/>
@@ -35,10 +33,10 @@
           <w:noProof/>
         </w:rPr>
         <w:drawing>
-          <wp:inline distT="0" distB="0" distL="0" distR="0" wp14:anchorId="02E352FE" wp14:editId="6F9E2932">
-            <wp:extent cx="4112464" cy="1862667"/>
-            <wp:effectExtent l="0" t="0" r="2540" b="4445"/>
-            <wp:docPr id="2" name="Image 2"/>
+          <wp:inline distT="0" distB="0" distL="0" distR="0" wp14:anchorId="6851C199" wp14:editId="4CAF4734">
+            <wp:extent cx="5760720" cy="2506980"/>
+            <wp:effectExtent l="0" t="0" r="0" b="7620"/>
+            <wp:docPr id="3" name="Image 3"/>
             <wp:cNvGraphicFramePr>
               <a:graphicFrameLocks xmlns:a="http://schemas.openxmlformats.org/drawingml/2006/main" noChangeAspect="1"/>
             </wp:cNvGraphicFramePr>
@@ -58,7 +56,7 @@
                   <pic:spPr>
                     <a:xfrm>
                       <a:off x="0" y="0"/>
-                      <a:ext cx="4143212" cy="1876594"/>
+                      <a:ext cx="5760720" cy="2506980"/>
                     </a:xfrm>
                     <a:prstGeom prst="rect">
                       <a:avLst/>
@@ -92,46 +90,61 @@
       </w:r>
     </w:p>
     <w:p>
-      <w:r>
+      <w:pPr>
         <w:rPr>
           <w:noProof/>
         </w:rPr>
-        <w:drawing>
-          <wp:inline distT="0" distB="0" distL="0" distR="0" wp14:anchorId="195170C5" wp14:editId="7DE34729">
-            <wp:extent cx="4375574" cy="1856918"/>
-            <wp:effectExtent l="0" t="0" r="6350" b="0"/>
-            <wp:docPr id="1" name="Image 1"/>
-            <wp:cNvGraphicFramePr>
-              <a:graphicFrameLocks xmlns:a="http://schemas.openxmlformats.org/drawingml/2006/main" noChangeAspect="1"/>
-            </wp:cNvGraphicFramePr>
-            <a:graphic xmlns:a="http://schemas.openxmlformats.org/drawingml/2006/main">
-              <a:graphicData uri="http://schemas.openxmlformats.org/drawingml/2006/picture">
-                <pic:pic xmlns:pic="http://schemas.openxmlformats.org/drawingml/2006/picture">
-                  <pic:nvPicPr>
-                    <pic:cNvPr id="1" name=""/>
-                    <pic:cNvPicPr/>
-                  </pic:nvPicPr>
-                  <pic:blipFill>
-                    <a:blip r:embed="rId5"/>
-                    <a:stretch>
-                      <a:fillRect/>
-                    </a:stretch>
-                  </pic:blipFill>
-                  <pic:spPr>
-                    <a:xfrm>
-                      <a:off x="0" y="0"/>
-                      <a:ext cx="4394236" cy="1864838"/>
-                    </a:xfrm>
-                    <a:prstGeom prst="rect">
-                      <a:avLst/>
-                    </a:prstGeom>
-                  </pic:spPr>
-                </pic:pic>
-              </a:graphicData>
-            </a:graphic>
-          </wp:inline>
-        </w:drawing>
-      </w:r>
+      </w:pPr>
+      <w:r>
+        <w:rPr>
+          <w:noProof/>
+        </w:rPr>
+        <w:t>Sondage(</w:t>
+      </w:r>
+      <w:r>
+        <w:rPr>
+          <w:b/>
+          <w:noProof/>
+          <w:u w:val="single"/>
+        </w:rPr>
+        <w:t>numSondage</w:t>
+      </w:r>
+      <w:r>
+        <w:rPr>
+          <w:noProof/>
+        </w:rPr>
+        <w:t>, questionSondage, typeSondage)</w:t>
+      </w:r>
+    </w:p>
+    <w:p>
+      <w:r>
+        <w:t>Lien(</w:t>
+      </w:r>
+      <w:proofErr w:type="spellStart"/>
+      <w:r>
+        <w:rPr>
+          <w:b/>
+          <w:u w:val="single"/>
+        </w:rPr>
+        <w:t>numLien</w:t>
+      </w:r>
+      <w:proofErr w:type="spellEnd"/>
+      <w:r>
+        <w:t>,</w:t>
+      </w:r>
+      <w:r>
+        <w:t xml:space="preserve"> </w:t>
+      </w:r>
+      <w:proofErr w:type="spellStart"/>
+      <w:r>
+        <w:t>adresseLien</w:t>
+      </w:r>
+      <w:proofErr w:type="spellEnd"/>
+      <w:r>
+        <w:t>, #numSondage)</w:t>
+      </w:r>
+      <w:bookmarkStart w:id="0" w:name="_GoBack"/>
+      <w:bookmarkEnd w:id="0"/>
     </w:p>
     <w:p/>
     <w:p>

</xml_diff>

<commit_message>
finalisation maquette et dossier analyse
</commit_message>
<xml_diff>
--- a/SQL/Analyse.docx
+++ b/SQL/Analyse.docx
@@ -10,6 +10,7 @@
           <w:docPartUnique/>
         </w:docPartObj>
       </w:sdtPr>
+      <w:sdtEndPr/>
       <w:sdtContent>
         <w:p>
           <w:r>
@@ -134,6 +135,7 @@
                                     <w:dataBinding w:prefixMappings="xmlns:ns0='http://purl.org/dc/elements/1.1/' xmlns:ns1='http://schemas.openxmlformats.org/package/2006/metadata/core-properties' " w:xpath="/ns1:coreProperties[1]/ns0:creator[1]" w:storeItemID="{6C3C8BC8-F283-45AE-878A-BAB7291924A1}"/>
                                     <w:text/>
                                   </w:sdtPr>
+                                  <w:sdtEndPr/>
                                   <w:sdtContent>
                                     <w:p>
                                       <w:pPr>
@@ -236,6 +238,7 @@
                                     <w:dataBinding w:prefixMappings="xmlns:ns0='http://purl.org/dc/elements/1.1/' xmlns:ns1='http://schemas.openxmlformats.org/package/2006/metadata/core-properties' " w:xpath="/ns1:coreProperties[1]/ns0:title[1]" w:storeItemID="{6C3C8BC8-F283-45AE-878A-BAB7291924A1}"/>
                                     <w:text/>
                                   </w:sdtPr>
+                                  <w:sdtEndPr/>
                                   <w:sdtContent>
                                     <w:p>
                                       <w:pPr>
@@ -276,6 +279,7 @@
                                     <w:dataBinding w:prefixMappings="xmlns:ns0='http://purl.org/dc/elements/1.1/' xmlns:ns1='http://schemas.openxmlformats.org/package/2006/metadata/core-properties' " w:xpath="/ns1:coreProperties[1]/ns0:subject[1]" w:storeItemID="{6C3C8BC8-F283-45AE-878A-BAB7291924A1}"/>
                                     <w:text/>
                                   </w:sdtPr>
+                                  <w:sdtEndPr/>
                                   <w:sdtContent>
                                     <w:p>
                                       <w:pPr>
@@ -341,6 +345,7 @@
                               <w:dataBinding w:prefixMappings="xmlns:ns0='http://purl.org/dc/elements/1.1/' xmlns:ns1='http://schemas.openxmlformats.org/package/2006/metadata/core-properties' " w:xpath="/ns1:coreProperties[1]/ns0:creator[1]" w:storeItemID="{6C3C8BC8-F283-45AE-878A-BAB7291924A1}"/>
                               <w:text/>
                             </w:sdtPr>
+                            <w:sdtEndPr/>
                             <w:sdtContent>
                               <w:p>
                                 <w:pPr>
@@ -411,6 +416,7 @@
                               <w:dataBinding w:prefixMappings="xmlns:ns0='http://purl.org/dc/elements/1.1/' xmlns:ns1='http://schemas.openxmlformats.org/package/2006/metadata/core-properties' " w:xpath="/ns1:coreProperties[1]/ns0:title[1]" w:storeItemID="{6C3C8BC8-F283-45AE-878A-BAB7291924A1}"/>
                               <w:text/>
                             </w:sdtPr>
+                            <w:sdtEndPr/>
                             <w:sdtContent>
                               <w:p>
                                 <w:pPr>
@@ -451,6 +457,7 @@
                               <w:dataBinding w:prefixMappings="xmlns:ns0='http://purl.org/dc/elements/1.1/' xmlns:ns1='http://schemas.openxmlformats.org/package/2006/metadata/core-properties' " w:xpath="/ns1:coreProperties[1]/ns0:subject[1]" w:storeItemID="{6C3C8BC8-F283-45AE-878A-BAB7291924A1}"/>
                               <w:text/>
                             </w:sdtPr>
+                            <w:sdtEndPr/>
                             <w:sdtContent>
                               <w:p>
                                 <w:pPr>
@@ -492,6 +499,13 @@
         </w:p>
         <w:sdt>
           <w:sdtPr>
+            <w:rPr>
+              <w:rFonts w:asciiTheme="minorHAnsi" w:eastAsiaTheme="minorHAnsi" w:hAnsiTheme="minorHAnsi" w:cstheme="minorBidi"/>
+              <w:color w:val="auto"/>
+              <w:sz w:val="22"/>
+              <w:szCs w:val="22"/>
+              <w:lang w:eastAsia="en-US"/>
+            </w:rPr>
             <w:id w:val="1698899581"/>
             <w:docPartObj>
               <w:docPartGallery w:val="Table of Contents"/>
@@ -500,13 +514,8 @@
           </w:sdtPr>
           <w:sdtEndPr>
             <w:rPr>
-              <w:rFonts w:asciiTheme="minorHAnsi" w:eastAsiaTheme="minorHAnsi" w:hAnsiTheme="minorHAnsi" w:cstheme="minorBidi"/>
               <w:b/>
               <w:bCs/>
-              <w:color w:val="auto"/>
-              <w:sz w:val="22"/>
-              <w:szCs w:val="22"/>
-              <w:lang w:eastAsia="en-US"/>
             </w:rPr>
           </w:sdtEndPr>
           <w:sdtContent>
@@ -547,7 +556,7 @@
               <w:r>
                 <w:fldChar w:fldCharType="separate"/>
               </w:r>
-              <w:hyperlink w:anchor="_Toc501098078" w:history="1">
+              <w:hyperlink w:anchor="_Toc501116730" w:history="1">
                 <w:r>
                   <w:rPr>
                     <w:rStyle w:val="Lienhypertexte"/>
@@ -589,7 +598,7 @@
                     <w:noProof/>
                     <w:webHidden/>
                   </w:rPr>
-                  <w:instrText xml:space="preserve"> PAGEREF _Toc501098078 \h </w:instrText>
+                  <w:instrText xml:space="preserve"> PAGEREF _Toc501116730 \h </w:instrText>
                 </w:r>
                 <w:r>
                   <w:rPr>
@@ -633,7 +642,7 @@
                   <w:lang w:eastAsia="fr-FR"/>
                 </w:rPr>
               </w:pPr>
-              <w:hyperlink w:anchor="_Toc501098079" w:history="1">
+              <w:hyperlink w:anchor="_Toc501116731" w:history="1">
                 <w:r>
                   <w:rPr>
                     <w:rStyle w:val="Lienhypertexte"/>
@@ -654,7 +663,7 @@
                     <w:rStyle w:val="Lienhypertexte"/>
                     <w:noProof/>
                   </w:rPr>
-                  <w:t>Modèle conceptuel des données</w:t>
+                  <w:t>Dictionnaire de données</w:t>
                 </w:r>
                 <w:r>
                   <w:rPr>
@@ -675,7 +684,7 @@
                     <w:noProof/>
                     <w:webHidden/>
                   </w:rPr>
-                  <w:instrText xml:space="preserve"> PAGEREF _Toc501098079 \h </w:instrText>
+                  <w:instrText xml:space="preserve"> PAGEREF _Toc501116731 \h </w:instrText>
                 </w:r>
                 <w:r>
                   <w:rPr>
@@ -719,7 +728,7 @@
                   <w:lang w:eastAsia="fr-FR"/>
                 </w:rPr>
               </w:pPr>
-              <w:hyperlink w:anchor="_Toc501098080" w:history="1">
+              <w:hyperlink w:anchor="_Toc501116732" w:history="1">
                 <w:r>
                   <w:rPr>
                     <w:rStyle w:val="Lienhypertexte"/>
@@ -740,7 +749,7 @@
                     <w:rStyle w:val="Lienhypertexte"/>
                     <w:noProof/>
                   </w:rPr>
-                  <w:t>Dictionnaire de données</w:t>
+                  <w:t>Modèle conceptuel des données</w:t>
                 </w:r>
                 <w:r>
                   <w:rPr>
@@ -761,7 +770,7 @@
                     <w:noProof/>
                     <w:webHidden/>
                   </w:rPr>
-                  <w:instrText xml:space="preserve"> PAGEREF _Toc501098080 \h </w:instrText>
+                  <w:instrText xml:space="preserve"> PAGEREF _Toc501116732 \h </w:instrText>
                 </w:r>
                 <w:r>
                   <w:rPr>
@@ -805,7 +814,7 @@
                   <w:lang w:eastAsia="fr-FR"/>
                 </w:rPr>
               </w:pPr>
-              <w:hyperlink w:anchor="_Toc501098081" w:history="1">
+              <w:hyperlink w:anchor="_Toc501116733" w:history="1">
                 <w:r>
                   <w:rPr>
                     <w:rStyle w:val="Lienhypertexte"/>
@@ -847,7 +856,7 @@
                     <w:noProof/>
                     <w:webHidden/>
                   </w:rPr>
-                  <w:instrText xml:space="preserve"> PAGEREF _Toc501098081 \h </w:instrText>
+                  <w:instrText xml:space="preserve"> PAGEREF _Toc501116733 \h </w:instrText>
                 </w:r>
                 <w:r>
                   <w:rPr>
@@ -891,7 +900,7 @@
                   <w:lang w:eastAsia="fr-FR"/>
                 </w:rPr>
               </w:pPr>
-              <w:hyperlink w:anchor="_Toc501098082" w:history="1">
+              <w:hyperlink w:anchor="_Toc501116734" w:history="1">
                 <w:r>
                   <w:rPr>
                     <w:rStyle w:val="Lienhypertexte"/>
@@ -933,7 +942,7 @@
                     <w:noProof/>
                     <w:webHidden/>
                   </w:rPr>
-                  <w:instrText xml:space="preserve"> PAGEREF _Toc501098082 \h </w:instrText>
+                  <w:instrText xml:space="preserve"> PAGEREF _Toc501116734 \h </w:instrText>
                 </w:r>
                 <w:r>
                   <w:rPr>
@@ -976,8 +985,6 @@
           </w:sdtContent>
         </w:sdt>
         <w:p>
-          <w:bookmarkStart w:id="0" w:name="_GoBack"/>
-          <w:bookmarkEnd w:id="0"/>
           <w:r>
             <w:br w:type="page"/>
           </w:r>
@@ -989,11 +996,11 @@
       <w:pPr>
         <w:pStyle w:val="Titre1"/>
       </w:pPr>
-      <w:bookmarkStart w:id="1" w:name="_Toc501098078"/>
+      <w:bookmarkStart w:id="0" w:name="_Toc501116730"/>
       <w:r>
         <w:t>Présentation</w:t>
       </w:r>
-      <w:bookmarkEnd w:id="1"/>
+      <w:bookmarkEnd w:id="0"/>
     </w:p>
     <w:p/>
     <w:p>
@@ -1040,8 +1047,1172 @@
       <w:pPr>
         <w:pStyle w:val="Titre1"/>
       </w:pPr>
-      <w:bookmarkStart w:id="2" w:name="_Toc501098079"/>
-      <w:r>
+      <w:bookmarkStart w:id="1" w:name="_Toc501116731"/>
+      <w:r>
+        <w:t>Dictionnaire de données</w:t>
+      </w:r>
+      <w:bookmarkEnd w:id="1"/>
+    </w:p>
+    <w:p/>
+    <w:p>
+      <w:r>
+        <w:t xml:space="preserve">Ci-dessous le dictionnaire de données, il permet de regrouper toutes les données pour concevoir une base de données relationnelle. Nous avons d’écrit le type (Entier, </w:t>
+      </w:r>
+      <w:proofErr w:type="gramStart"/>
+      <w:r>
+        <w:t>texte,  ...</w:t>
+      </w:r>
+      <w:proofErr w:type="gramEnd"/>
+      <w:r>
+        <w:t xml:space="preserve">) </w:t>
+      </w:r>
+      <w:r>
+        <w:t xml:space="preserve">, </w:t>
+      </w:r>
+      <w:r>
+        <w:t>taille (optimisation des données dans la base de donnée)</w:t>
+      </w:r>
+      <w:r>
+        <w:t xml:space="preserve"> et la propriété.</w:t>
+      </w:r>
+    </w:p>
+    <w:p/>
+    <w:tbl>
+      <w:tblPr>
+        <w:tblStyle w:val="TableauGrille4-Accentuation3"/>
+        <w:tblW w:w="9174" w:type="dxa"/>
+        <w:tblLook w:val="04A0" w:firstRow="1" w:lastRow="0" w:firstColumn="1" w:lastColumn="0" w:noHBand="0" w:noVBand="1"/>
+      </w:tblPr>
+      <w:tblGrid>
+        <w:gridCol w:w="1843"/>
+        <w:gridCol w:w="1048"/>
+        <w:gridCol w:w="762"/>
+        <w:gridCol w:w="2862"/>
+        <w:gridCol w:w="2659"/>
+      </w:tblGrid>
+      <w:tr>
+        <w:trPr>
+          <w:cnfStyle w:val="100000000000" w:firstRow="1" w:lastRow="0" w:firstColumn="0" w:lastColumn="0" w:oddVBand="0" w:evenVBand="0" w:oddHBand="0" w:evenHBand="0" w:firstRowFirstColumn="0" w:firstRowLastColumn="0" w:lastRowFirstColumn="0" w:lastRowLastColumn="0"/>
+        </w:trPr>
+        <w:tc>
+          <w:tcPr>
+            <w:cnfStyle w:val="001000000000" w:firstRow="0" w:lastRow="0" w:firstColumn="1" w:lastColumn="0" w:oddVBand="0" w:evenVBand="0" w:oddHBand="0" w:evenHBand="0" w:firstRowFirstColumn="0" w:firstRowLastColumn="0" w:lastRowFirstColumn="0" w:lastRowLastColumn="0"/>
+            <w:tcW w:w="1843" w:type="dxa"/>
+            <w:shd w:val="clear" w:color="auto" w:fill="ED7D31" w:themeFill="accent2"/>
+          </w:tcPr>
+          <w:p>
+            <w:pPr>
+              <w:jc w:val="center"/>
+            </w:pPr>
+            <w:r>
+              <w:t>Nom</w:t>
+            </w:r>
+          </w:p>
+        </w:tc>
+        <w:tc>
+          <w:tcPr>
+            <w:tcW w:w="1048" w:type="dxa"/>
+            <w:shd w:val="clear" w:color="auto" w:fill="ED7D31" w:themeFill="accent2"/>
+          </w:tcPr>
+          <w:p>
+            <w:pPr>
+              <w:jc w:val="center"/>
+              <w:cnfStyle w:val="100000000000" w:firstRow="1" w:lastRow="0" w:firstColumn="0" w:lastColumn="0" w:oddVBand="0" w:evenVBand="0" w:oddHBand="0" w:evenHBand="0" w:firstRowFirstColumn="0" w:firstRowLastColumn="0" w:lastRowFirstColumn="0" w:lastRowLastColumn="0"/>
+            </w:pPr>
+            <w:r>
+              <w:t>Type</w:t>
+            </w:r>
+          </w:p>
+        </w:tc>
+        <w:tc>
+          <w:tcPr>
+            <w:tcW w:w="762" w:type="dxa"/>
+            <w:shd w:val="clear" w:color="auto" w:fill="ED7D31" w:themeFill="accent2"/>
+          </w:tcPr>
+          <w:p>
+            <w:pPr>
+              <w:jc w:val="center"/>
+              <w:cnfStyle w:val="100000000000" w:firstRow="1" w:lastRow="0" w:firstColumn="0" w:lastColumn="0" w:oddVBand="0" w:evenVBand="0" w:oddHBand="0" w:evenHBand="0" w:firstRowFirstColumn="0" w:firstRowLastColumn="0" w:lastRowFirstColumn="0" w:lastRowLastColumn="0"/>
+            </w:pPr>
+            <w:r>
+              <w:t>Taille</w:t>
+            </w:r>
+          </w:p>
+        </w:tc>
+        <w:tc>
+          <w:tcPr>
+            <w:tcW w:w="2862" w:type="dxa"/>
+            <w:shd w:val="clear" w:color="auto" w:fill="ED7D31" w:themeFill="accent2"/>
+          </w:tcPr>
+          <w:p>
+            <w:pPr>
+              <w:jc w:val="center"/>
+              <w:cnfStyle w:val="100000000000" w:firstRow="1" w:lastRow="0" w:firstColumn="0" w:lastColumn="0" w:oddVBand="0" w:evenVBand="0" w:oddHBand="0" w:evenHBand="0" w:firstRowFirstColumn="0" w:firstRowLastColumn="0" w:lastRowFirstColumn="0" w:lastRowLastColumn="0"/>
+            </w:pPr>
+            <w:r>
+              <w:t>Propriété</w:t>
+            </w:r>
+          </w:p>
+        </w:tc>
+        <w:tc>
+          <w:tcPr>
+            <w:tcW w:w="2659" w:type="dxa"/>
+            <w:shd w:val="clear" w:color="auto" w:fill="ED7D31" w:themeFill="accent2"/>
+          </w:tcPr>
+          <w:p>
+            <w:pPr>
+              <w:jc w:val="center"/>
+              <w:cnfStyle w:val="100000000000" w:firstRow="1" w:lastRow="0" w:firstColumn="0" w:lastColumn="0" w:oddVBand="0" w:evenVBand="0" w:oddHBand="0" w:evenHBand="0" w:firstRowFirstColumn="0" w:firstRowLastColumn="0" w:lastRowFirstColumn="0" w:lastRowLastColumn="0"/>
+            </w:pPr>
+            <w:r>
+              <w:t>Commentaire</w:t>
+            </w:r>
+          </w:p>
+        </w:tc>
+      </w:tr>
+      <w:tr>
+        <w:trPr>
+          <w:cnfStyle w:val="000000100000" w:firstRow="0" w:lastRow="0" w:firstColumn="0" w:lastColumn="0" w:oddVBand="0" w:evenVBand="0" w:oddHBand="1" w:evenHBand="0" w:firstRowFirstColumn="0" w:firstRowLastColumn="0" w:lastRowFirstColumn="0" w:lastRowLastColumn="0"/>
+        </w:trPr>
+        <w:tc>
+          <w:tcPr>
+            <w:cnfStyle w:val="001000000000" w:firstRow="0" w:lastRow="0" w:firstColumn="1" w:lastColumn="0" w:oddVBand="0" w:evenVBand="0" w:oddHBand="0" w:evenHBand="0" w:firstRowFirstColumn="0" w:firstRowLastColumn="0" w:lastRowFirstColumn="0" w:lastRowLastColumn="0"/>
+            <w:tcW w:w="1843" w:type="dxa"/>
+            <w:vAlign w:val="center"/>
+          </w:tcPr>
+          <w:p>
+            <w:pPr>
+              <w:jc w:val="center"/>
+              <w:rPr>
+                <w:b w:val="0"/>
+              </w:rPr>
+            </w:pPr>
+            <w:proofErr w:type="spellStart"/>
+            <w:proofErr w:type="gramStart"/>
+            <w:r>
+              <w:rPr>
+                <w:b w:val="0"/>
+              </w:rPr>
+              <w:t>numSondage</w:t>
+            </w:r>
+            <w:proofErr w:type="spellEnd"/>
+            <w:proofErr w:type="gramEnd"/>
+          </w:p>
+        </w:tc>
+        <w:tc>
+          <w:tcPr>
+            <w:tcW w:w="1048" w:type="dxa"/>
+            <w:vAlign w:val="center"/>
+          </w:tcPr>
+          <w:p>
+            <w:pPr>
+              <w:jc w:val="center"/>
+              <w:cnfStyle w:val="000000100000" w:firstRow="0" w:lastRow="0" w:firstColumn="0" w:lastColumn="0" w:oddVBand="0" w:evenVBand="0" w:oddHBand="1" w:evenHBand="0" w:firstRowFirstColumn="0" w:firstRowLastColumn="0" w:lastRowFirstColumn="0" w:lastRowLastColumn="0"/>
+            </w:pPr>
+            <w:r>
+              <w:t>Entier</w:t>
+            </w:r>
+          </w:p>
+        </w:tc>
+        <w:tc>
+          <w:tcPr>
+            <w:tcW w:w="762" w:type="dxa"/>
+            <w:vAlign w:val="center"/>
+          </w:tcPr>
+          <w:p>
+            <w:pPr>
+              <w:jc w:val="center"/>
+              <w:cnfStyle w:val="000000100000" w:firstRow="0" w:lastRow="0" w:firstColumn="0" w:lastColumn="0" w:oddVBand="0" w:evenVBand="0" w:oddHBand="1" w:evenHBand="0" w:firstRowFirstColumn="0" w:firstRowLastColumn="0" w:lastRowFirstColumn="0" w:lastRowLastColumn="0"/>
+            </w:pPr>
+          </w:p>
+        </w:tc>
+        <w:tc>
+          <w:tcPr>
+            <w:tcW w:w="2862" w:type="dxa"/>
+            <w:vAlign w:val="center"/>
+          </w:tcPr>
+          <w:p>
+            <w:pPr>
+              <w:jc w:val="center"/>
+              <w:cnfStyle w:val="000000100000" w:firstRow="0" w:lastRow="0" w:firstColumn="0" w:lastColumn="0" w:oddVBand="0" w:evenVBand="0" w:oddHBand="1" w:evenHBand="0" w:firstRowFirstColumn="0" w:firstRowLastColumn="0" w:lastRowFirstColumn="0" w:lastRowLastColumn="0"/>
+            </w:pPr>
+            <w:r>
+              <w:t>Incrémentation automatique</w:t>
+            </w:r>
+          </w:p>
+          <w:p>
+            <w:pPr>
+              <w:jc w:val="center"/>
+              <w:cnfStyle w:val="000000100000" w:firstRow="0" w:lastRow="0" w:firstColumn="0" w:lastColumn="0" w:oddVBand="0" w:evenVBand="0" w:oddHBand="1" w:evenHBand="0" w:firstRowFirstColumn="0" w:firstRowLastColumn="0" w:lastRowFirstColumn="0" w:lastRowLastColumn="0"/>
+            </w:pPr>
+            <w:r>
+              <w:t>Clé primaire</w:t>
+            </w:r>
+          </w:p>
+        </w:tc>
+        <w:tc>
+          <w:tcPr>
+            <w:tcW w:w="2659" w:type="dxa"/>
+            <w:vAlign w:val="center"/>
+          </w:tcPr>
+          <w:p>
+            <w:pPr>
+              <w:jc w:val="center"/>
+              <w:cnfStyle w:val="000000100000" w:firstRow="0" w:lastRow="0" w:firstColumn="0" w:lastColumn="0" w:oddVBand="0" w:evenVBand="0" w:oddHBand="1" w:evenHBand="0" w:firstRowFirstColumn="0" w:firstRowLastColumn="0" w:lastRowFirstColumn="0" w:lastRowLastColumn="0"/>
+            </w:pPr>
+          </w:p>
+        </w:tc>
+      </w:tr>
+      <w:tr>
+        <w:tc>
+          <w:tcPr>
+            <w:cnfStyle w:val="001000000000" w:firstRow="0" w:lastRow="0" w:firstColumn="1" w:lastColumn="0" w:oddVBand="0" w:evenVBand="0" w:oddHBand="0" w:evenHBand="0" w:firstRowFirstColumn="0" w:firstRowLastColumn="0" w:lastRowFirstColumn="0" w:lastRowLastColumn="0"/>
+            <w:tcW w:w="1843" w:type="dxa"/>
+            <w:vAlign w:val="center"/>
+          </w:tcPr>
+          <w:p>
+            <w:pPr>
+              <w:jc w:val="center"/>
+              <w:rPr>
+                <w:b w:val="0"/>
+              </w:rPr>
+            </w:pPr>
+            <w:proofErr w:type="spellStart"/>
+            <w:proofErr w:type="gramStart"/>
+            <w:r>
+              <w:rPr>
+                <w:b w:val="0"/>
+              </w:rPr>
+              <w:t>questionSondage</w:t>
+            </w:r>
+            <w:proofErr w:type="spellEnd"/>
+            <w:proofErr w:type="gramEnd"/>
+          </w:p>
+        </w:tc>
+        <w:tc>
+          <w:tcPr>
+            <w:tcW w:w="1048" w:type="dxa"/>
+            <w:vAlign w:val="center"/>
+          </w:tcPr>
+          <w:p>
+            <w:pPr>
+              <w:jc w:val="center"/>
+              <w:cnfStyle w:val="000000000000" w:firstRow="0" w:lastRow="0" w:firstColumn="0" w:lastColumn="0" w:oddVBand="0" w:evenVBand="0" w:oddHBand="0" w:evenHBand="0" w:firstRowFirstColumn="0" w:firstRowLastColumn="0" w:lastRowFirstColumn="0" w:lastRowLastColumn="0"/>
+            </w:pPr>
+            <w:proofErr w:type="gramStart"/>
+            <w:r>
+              <w:t>varchar</w:t>
+            </w:r>
+            <w:proofErr w:type="gramEnd"/>
+          </w:p>
+        </w:tc>
+        <w:tc>
+          <w:tcPr>
+            <w:tcW w:w="762" w:type="dxa"/>
+            <w:vAlign w:val="center"/>
+          </w:tcPr>
+          <w:p>
+            <w:pPr>
+              <w:jc w:val="center"/>
+              <w:cnfStyle w:val="000000000000" w:firstRow="0" w:lastRow="0" w:firstColumn="0" w:lastColumn="0" w:oddVBand="0" w:evenVBand="0" w:oddHBand="0" w:evenHBand="0" w:firstRowFirstColumn="0" w:firstRowLastColumn="0" w:lastRowFirstColumn="0" w:lastRowLastColumn="0"/>
+            </w:pPr>
+            <w:r>
+              <w:t>250</w:t>
+            </w:r>
+          </w:p>
+        </w:tc>
+        <w:tc>
+          <w:tcPr>
+            <w:tcW w:w="2862" w:type="dxa"/>
+            <w:vAlign w:val="center"/>
+          </w:tcPr>
+          <w:p>
+            <w:pPr>
+              <w:jc w:val="center"/>
+              <w:cnfStyle w:val="000000000000" w:firstRow="0" w:lastRow="0" w:firstColumn="0" w:lastColumn="0" w:oddVBand="0" w:evenVBand="0" w:oddHBand="0" w:evenHBand="0" w:firstRowFirstColumn="0" w:firstRowLastColumn="0" w:lastRowFirstColumn="0" w:lastRowLastColumn="0"/>
+            </w:pPr>
+          </w:p>
+        </w:tc>
+        <w:tc>
+          <w:tcPr>
+            <w:tcW w:w="2659" w:type="dxa"/>
+            <w:vAlign w:val="center"/>
+          </w:tcPr>
+          <w:p>
+            <w:pPr>
+              <w:jc w:val="center"/>
+              <w:cnfStyle w:val="000000000000" w:firstRow="0" w:lastRow="0" w:firstColumn="0" w:lastColumn="0" w:oddVBand="0" w:evenVBand="0" w:oddHBand="0" w:evenHBand="0" w:firstRowFirstColumn="0" w:firstRowLastColumn="0" w:lastRowFirstColumn="0" w:lastRowLastColumn="0"/>
+            </w:pPr>
+          </w:p>
+        </w:tc>
+      </w:tr>
+      <w:tr>
+        <w:trPr>
+          <w:cnfStyle w:val="000000100000" w:firstRow="0" w:lastRow="0" w:firstColumn="0" w:lastColumn="0" w:oddVBand="0" w:evenVBand="0" w:oddHBand="1" w:evenHBand="0" w:firstRowFirstColumn="0" w:firstRowLastColumn="0" w:lastRowFirstColumn="0" w:lastRowLastColumn="0"/>
+        </w:trPr>
+        <w:tc>
+          <w:tcPr>
+            <w:cnfStyle w:val="001000000000" w:firstRow="0" w:lastRow="0" w:firstColumn="1" w:lastColumn="0" w:oddVBand="0" w:evenVBand="0" w:oddHBand="0" w:evenHBand="0" w:firstRowFirstColumn="0" w:firstRowLastColumn="0" w:lastRowFirstColumn="0" w:lastRowLastColumn="0"/>
+            <w:tcW w:w="1843" w:type="dxa"/>
+            <w:vAlign w:val="center"/>
+          </w:tcPr>
+          <w:p>
+            <w:pPr>
+              <w:jc w:val="center"/>
+              <w:rPr>
+                <w:b w:val="0"/>
+              </w:rPr>
+            </w:pPr>
+            <w:proofErr w:type="spellStart"/>
+            <w:proofErr w:type="gramStart"/>
+            <w:r>
+              <w:rPr>
+                <w:b w:val="0"/>
+              </w:rPr>
+              <w:t>typeSondage</w:t>
+            </w:r>
+            <w:proofErr w:type="spellEnd"/>
+            <w:proofErr w:type="gramEnd"/>
+          </w:p>
+        </w:tc>
+        <w:tc>
+          <w:tcPr>
+            <w:tcW w:w="1048" w:type="dxa"/>
+            <w:vAlign w:val="center"/>
+          </w:tcPr>
+          <w:p>
+            <w:pPr>
+              <w:jc w:val="center"/>
+              <w:cnfStyle w:val="000000100000" w:firstRow="0" w:lastRow="0" w:firstColumn="0" w:lastColumn="0" w:oddVBand="0" w:evenVBand="0" w:oddHBand="1" w:evenHBand="0" w:firstRowFirstColumn="0" w:firstRowLastColumn="0" w:lastRowFirstColumn="0" w:lastRowLastColumn="0"/>
+            </w:pPr>
+            <w:r>
+              <w:t>Booléen</w:t>
+            </w:r>
+          </w:p>
+        </w:tc>
+        <w:tc>
+          <w:tcPr>
+            <w:tcW w:w="762" w:type="dxa"/>
+            <w:vAlign w:val="center"/>
+          </w:tcPr>
+          <w:p>
+            <w:pPr>
+              <w:jc w:val="center"/>
+              <w:cnfStyle w:val="000000100000" w:firstRow="0" w:lastRow="0" w:firstColumn="0" w:lastColumn="0" w:oddVBand="0" w:evenVBand="0" w:oddHBand="1" w:evenHBand="0" w:firstRowFirstColumn="0" w:firstRowLastColumn="0" w:lastRowFirstColumn="0" w:lastRowLastColumn="0"/>
+            </w:pPr>
+          </w:p>
+        </w:tc>
+        <w:tc>
+          <w:tcPr>
+            <w:tcW w:w="2862" w:type="dxa"/>
+            <w:vAlign w:val="center"/>
+          </w:tcPr>
+          <w:p>
+            <w:pPr>
+              <w:jc w:val="center"/>
+              <w:cnfStyle w:val="000000100000" w:firstRow="0" w:lastRow="0" w:firstColumn="0" w:lastColumn="0" w:oddVBand="0" w:evenVBand="0" w:oddHBand="1" w:evenHBand="0" w:firstRowFirstColumn="0" w:firstRowLastColumn="0" w:lastRowFirstColumn="0" w:lastRowLastColumn="0"/>
+            </w:pPr>
+          </w:p>
+        </w:tc>
+        <w:tc>
+          <w:tcPr>
+            <w:tcW w:w="2659" w:type="dxa"/>
+            <w:vAlign w:val="center"/>
+          </w:tcPr>
+          <w:p>
+            <w:pPr>
+              <w:jc w:val="center"/>
+              <w:cnfStyle w:val="000000100000" w:firstRow="0" w:lastRow="0" w:firstColumn="0" w:lastColumn="0" w:oddVBand="0" w:evenVBand="0" w:oddHBand="1" w:evenHBand="0" w:firstRowFirstColumn="0" w:firstRowLastColumn="0" w:lastRowFirstColumn="0" w:lastRowLastColumn="0"/>
+            </w:pPr>
+            <w:r>
+              <w:t>Vrai Multiple / Simple faux</w:t>
+            </w:r>
+          </w:p>
+        </w:tc>
+      </w:tr>
+      <w:tr>
+        <w:tc>
+          <w:tcPr>
+            <w:cnfStyle w:val="001000000000" w:firstRow="0" w:lastRow="0" w:firstColumn="1" w:lastColumn="0" w:oddVBand="0" w:evenVBand="0" w:oddHBand="0" w:evenHBand="0" w:firstRowFirstColumn="0" w:firstRowLastColumn="0" w:lastRowFirstColumn="0" w:lastRowLastColumn="0"/>
+            <w:tcW w:w="1843" w:type="dxa"/>
+            <w:vAlign w:val="center"/>
+          </w:tcPr>
+          <w:p>
+            <w:pPr>
+              <w:jc w:val="center"/>
+              <w:rPr>
+                <w:b w:val="0"/>
+              </w:rPr>
+            </w:pPr>
+            <w:proofErr w:type="gramStart"/>
+            <w:r>
+              <w:rPr>
+                <w:b w:val="0"/>
+              </w:rPr>
+              <w:t>numLien</w:t>
+            </w:r>
+            <w:proofErr w:type="gramEnd"/>
+          </w:p>
+        </w:tc>
+        <w:tc>
+          <w:tcPr>
+            <w:tcW w:w="1048" w:type="dxa"/>
+            <w:vAlign w:val="center"/>
+          </w:tcPr>
+          <w:p>
+            <w:pPr>
+              <w:jc w:val="center"/>
+              <w:cnfStyle w:val="000000000000" w:firstRow="0" w:lastRow="0" w:firstColumn="0" w:lastColumn="0" w:oddVBand="0" w:evenVBand="0" w:oddHBand="0" w:evenHBand="0" w:firstRowFirstColumn="0" w:firstRowLastColumn="0" w:lastRowFirstColumn="0" w:lastRowLastColumn="0"/>
+            </w:pPr>
+            <w:r>
+              <w:t>Entier</w:t>
+            </w:r>
+          </w:p>
+        </w:tc>
+        <w:tc>
+          <w:tcPr>
+            <w:tcW w:w="762" w:type="dxa"/>
+            <w:vAlign w:val="center"/>
+          </w:tcPr>
+          <w:p>
+            <w:pPr>
+              <w:jc w:val="center"/>
+              <w:cnfStyle w:val="000000000000" w:firstRow="0" w:lastRow="0" w:firstColumn="0" w:lastColumn="0" w:oddVBand="0" w:evenVBand="0" w:oddHBand="0" w:evenHBand="0" w:firstRowFirstColumn="0" w:firstRowLastColumn="0" w:lastRowFirstColumn="0" w:lastRowLastColumn="0"/>
+            </w:pPr>
+          </w:p>
+        </w:tc>
+        <w:tc>
+          <w:tcPr>
+            <w:tcW w:w="2862" w:type="dxa"/>
+            <w:vAlign w:val="center"/>
+          </w:tcPr>
+          <w:p>
+            <w:pPr>
+              <w:jc w:val="center"/>
+              <w:cnfStyle w:val="000000000000" w:firstRow="0" w:lastRow="0" w:firstColumn="0" w:lastColumn="0" w:oddVBand="0" w:evenVBand="0" w:oddHBand="0" w:evenHBand="0" w:firstRowFirstColumn="0" w:firstRowLastColumn="0" w:lastRowFirstColumn="0" w:lastRowLastColumn="0"/>
+            </w:pPr>
+            <w:r>
+              <w:t>Incrémentation automatique</w:t>
+            </w:r>
+          </w:p>
+          <w:p>
+            <w:pPr>
+              <w:jc w:val="center"/>
+              <w:cnfStyle w:val="000000000000" w:firstRow="0" w:lastRow="0" w:firstColumn="0" w:lastColumn="0" w:oddVBand="0" w:evenVBand="0" w:oddHBand="0" w:evenHBand="0" w:firstRowFirstColumn="0" w:firstRowLastColumn="0" w:lastRowFirstColumn="0" w:lastRowLastColumn="0"/>
+            </w:pPr>
+            <w:r>
+              <w:t>Clé primaire</w:t>
+            </w:r>
+          </w:p>
+        </w:tc>
+        <w:tc>
+          <w:tcPr>
+            <w:tcW w:w="2659" w:type="dxa"/>
+            <w:vAlign w:val="center"/>
+          </w:tcPr>
+          <w:p>
+            <w:pPr>
+              <w:jc w:val="center"/>
+              <w:cnfStyle w:val="000000000000" w:firstRow="0" w:lastRow="0" w:firstColumn="0" w:lastColumn="0" w:oddVBand="0" w:evenVBand="0" w:oddHBand="0" w:evenHBand="0" w:firstRowFirstColumn="0" w:firstRowLastColumn="0" w:lastRowFirstColumn="0" w:lastRowLastColumn="0"/>
+            </w:pPr>
+          </w:p>
+        </w:tc>
+      </w:tr>
+      <w:tr>
+        <w:trPr>
+          <w:cnfStyle w:val="000000100000" w:firstRow="0" w:lastRow="0" w:firstColumn="0" w:lastColumn="0" w:oddVBand="0" w:evenVBand="0" w:oddHBand="1" w:evenHBand="0" w:firstRowFirstColumn="0" w:firstRowLastColumn="0" w:lastRowFirstColumn="0" w:lastRowLastColumn="0"/>
+        </w:trPr>
+        <w:tc>
+          <w:tcPr>
+            <w:cnfStyle w:val="001000000000" w:firstRow="0" w:lastRow="0" w:firstColumn="1" w:lastColumn="0" w:oddVBand="0" w:evenVBand="0" w:oddHBand="0" w:evenHBand="0" w:firstRowFirstColumn="0" w:firstRowLastColumn="0" w:lastRowFirstColumn="0" w:lastRowLastColumn="0"/>
+            <w:tcW w:w="1843" w:type="dxa"/>
+            <w:vAlign w:val="center"/>
+          </w:tcPr>
+          <w:p>
+            <w:pPr>
+              <w:jc w:val="center"/>
+              <w:rPr>
+                <w:b w:val="0"/>
+              </w:rPr>
+            </w:pPr>
+            <w:proofErr w:type="spellStart"/>
+            <w:proofErr w:type="gramStart"/>
+            <w:r>
+              <w:rPr>
+                <w:b w:val="0"/>
+              </w:rPr>
+              <w:t>adresseLien</w:t>
+            </w:r>
+            <w:proofErr w:type="spellEnd"/>
+            <w:proofErr w:type="gramEnd"/>
+          </w:p>
+        </w:tc>
+        <w:tc>
+          <w:tcPr>
+            <w:tcW w:w="1048" w:type="dxa"/>
+            <w:vAlign w:val="center"/>
+          </w:tcPr>
+          <w:p>
+            <w:pPr>
+              <w:jc w:val="center"/>
+              <w:cnfStyle w:val="000000100000" w:firstRow="0" w:lastRow="0" w:firstColumn="0" w:lastColumn="0" w:oddVBand="0" w:evenVBand="0" w:oddHBand="1" w:evenHBand="0" w:firstRowFirstColumn="0" w:firstRowLastColumn="0" w:lastRowFirstColumn="0" w:lastRowLastColumn="0"/>
+            </w:pPr>
+            <w:r>
+              <w:t>Texte</w:t>
+            </w:r>
+          </w:p>
+        </w:tc>
+        <w:tc>
+          <w:tcPr>
+            <w:tcW w:w="762" w:type="dxa"/>
+            <w:vAlign w:val="center"/>
+          </w:tcPr>
+          <w:p>
+            <w:pPr>
+              <w:jc w:val="center"/>
+              <w:cnfStyle w:val="000000100000" w:firstRow="0" w:lastRow="0" w:firstColumn="0" w:lastColumn="0" w:oddVBand="0" w:evenVBand="0" w:oddHBand="1" w:evenHBand="0" w:firstRowFirstColumn="0" w:firstRowLastColumn="0" w:lastRowFirstColumn="0" w:lastRowLastColumn="0"/>
+            </w:pPr>
+          </w:p>
+        </w:tc>
+        <w:tc>
+          <w:tcPr>
+            <w:tcW w:w="2862" w:type="dxa"/>
+            <w:vAlign w:val="center"/>
+          </w:tcPr>
+          <w:p>
+            <w:pPr>
+              <w:jc w:val="center"/>
+              <w:cnfStyle w:val="000000100000" w:firstRow="0" w:lastRow="0" w:firstColumn="0" w:lastColumn="0" w:oddVBand="0" w:evenVBand="0" w:oddHBand="1" w:evenHBand="0" w:firstRowFirstColumn="0" w:firstRowLastColumn="0" w:lastRowFirstColumn="0" w:lastRowLastColumn="0"/>
+            </w:pPr>
+          </w:p>
+        </w:tc>
+        <w:tc>
+          <w:tcPr>
+            <w:tcW w:w="2659" w:type="dxa"/>
+            <w:vAlign w:val="center"/>
+          </w:tcPr>
+          <w:p>
+            <w:pPr>
+              <w:jc w:val="center"/>
+              <w:cnfStyle w:val="000000100000" w:firstRow="0" w:lastRow="0" w:firstColumn="0" w:lastColumn="0" w:oddVBand="0" w:evenVBand="0" w:oddHBand="1" w:evenHBand="0" w:firstRowFirstColumn="0" w:firstRowLastColumn="0" w:lastRowFirstColumn="0" w:lastRowLastColumn="0"/>
+            </w:pPr>
+          </w:p>
+        </w:tc>
+      </w:tr>
+      <w:tr>
+        <w:tc>
+          <w:tcPr>
+            <w:cnfStyle w:val="001000000000" w:firstRow="0" w:lastRow="0" w:firstColumn="1" w:lastColumn="0" w:oddVBand="0" w:evenVBand="0" w:oddHBand="0" w:evenHBand="0" w:firstRowFirstColumn="0" w:firstRowLastColumn="0" w:lastRowFirstColumn="0" w:lastRowLastColumn="0"/>
+            <w:tcW w:w="1843" w:type="dxa"/>
+            <w:vAlign w:val="center"/>
+          </w:tcPr>
+          <w:p>
+            <w:pPr>
+              <w:jc w:val="center"/>
+              <w:rPr>
+                <w:b w:val="0"/>
+              </w:rPr>
+            </w:pPr>
+            <w:proofErr w:type="spellStart"/>
+            <w:proofErr w:type="gramStart"/>
+            <w:r>
+              <w:rPr>
+                <w:b w:val="0"/>
+              </w:rPr>
+              <w:t>numChoix</w:t>
+            </w:r>
+            <w:proofErr w:type="spellEnd"/>
+            <w:proofErr w:type="gramEnd"/>
+          </w:p>
+        </w:tc>
+        <w:tc>
+          <w:tcPr>
+            <w:tcW w:w="1048" w:type="dxa"/>
+            <w:vAlign w:val="center"/>
+          </w:tcPr>
+          <w:p>
+            <w:pPr>
+              <w:jc w:val="center"/>
+              <w:cnfStyle w:val="000000000000" w:firstRow="0" w:lastRow="0" w:firstColumn="0" w:lastColumn="0" w:oddVBand="0" w:evenVBand="0" w:oddHBand="0" w:evenHBand="0" w:firstRowFirstColumn="0" w:firstRowLastColumn="0" w:lastRowFirstColumn="0" w:lastRowLastColumn="0"/>
+            </w:pPr>
+            <w:r>
+              <w:t>Entier</w:t>
+            </w:r>
+          </w:p>
+        </w:tc>
+        <w:tc>
+          <w:tcPr>
+            <w:tcW w:w="762" w:type="dxa"/>
+            <w:vAlign w:val="center"/>
+          </w:tcPr>
+          <w:p>
+            <w:pPr>
+              <w:jc w:val="center"/>
+              <w:cnfStyle w:val="000000000000" w:firstRow="0" w:lastRow="0" w:firstColumn="0" w:lastColumn="0" w:oddVBand="0" w:evenVBand="0" w:oddHBand="0" w:evenHBand="0" w:firstRowFirstColumn="0" w:firstRowLastColumn="0" w:lastRowFirstColumn="0" w:lastRowLastColumn="0"/>
+            </w:pPr>
+          </w:p>
+        </w:tc>
+        <w:tc>
+          <w:tcPr>
+            <w:tcW w:w="2862" w:type="dxa"/>
+            <w:vAlign w:val="center"/>
+          </w:tcPr>
+          <w:p>
+            <w:pPr>
+              <w:jc w:val="center"/>
+              <w:cnfStyle w:val="000000000000" w:firstRow="0" w:lastRow="0" w:firstColumn="0" w:lastColumn="0" w:oddVBand="0" w:evenVBand="0" w:oddHBand="0" w:evenHBand="0" w:firstRowFirstColumn="0" w:firstRowLastColumn="0" w:lastRowFirstColumn="0" w:lastRowLastColumn="0"/>
+            </w:pPr>
+            <w:r>
+              <w:t>Incrémentation automatique</w:t>
+            </w:r>
+          </w:p>
+          <w:p>
+            <w:pPr>
+              <w:jc w:val="center"/>
+              <w:cnfStyle w:val="000000000000" w:firstRow="0" w:lastRow="0" w:firstColumn="0" w:lastColumn="0" w:oddVBand="0" w:evenVBand="0" w:oddHBand="0" w:evenHBand="0" w:firstRowFirstColumn="0" w:firstRowLastColumn="0" w:lastRowFirstColumn="0" w:lastRowLastColumn="0"/>
+            </w:pPr>
+            <w:r>
+              <w:t>Clé primaire</w:t>
+            </w:r>
+          </w:p>
+        </w:tc>
+        <w:tc>
+          <w:tcPr>
+            <w:tcW w:w="2659" w:type="dxa"/>
+            <w:vAlign w:val="center"/>
+          </w:tcPr>
+          <w:p>
+            <w:pPr>
+              <w:jc w:val="center"/>
+              <w:cnfStyle w:val="000000000000" w:firstRow="0" w:lastRow="0" w:firstColumn="0" w:lastColumn="0" w:oddVBand="0" w:evenVBand="0" w:oddHBand="0" w:evenHBand="0" w:firstRowFirstColumn="0" w:firstRowLastColumn="0" w:lastRowFirstColumn="0" w:lastRowLastColumn="0"/>
+            </w:pPr>
+          </w:p>
+        </w:tc>
+      </w:tr>
+      <w:tr>
+        <w:trPr>
+          <w:cnfStyle w:val="000000100000" w:firstRow="0" w:lastRow="0" w:firstColumn="0" w:lastColumn="0" w:oddVBand="0" w:evenVBand="0" w:oddHBand="1" w:evenHBand="0" w:firstRowFirstColumn="0" w:firstRowLastColumn="0" w:lastRowFirstColumn="0" w:lastRowLastColumn="0"/>
+        </w:trPr>
+        <w:tc>
+          <w:tcPr>
+            <w:cnfStyle w:val="001000000000" w:firstRow="0" w:lastRow="0" w:firstColumn="1" w:lastColumn="0" w:oddVBand="0" w:evenVBand="0" w:oddHBand="0" w:evenHBand="0" w:firstRowFirstColumn="0" w:firstRowLastColumn="0" w:lastRowFirstColumn="0" w:lastRowLastColumn="0"/>
+            <w:tcW w:w="1843" w:type="dxa"/>
+            <w:vAlign w:val="center"/>
+          </w:tcPr>
+          <w:p>
+            <w:pPr>
+              <w:jc w:val="center"/>
+              <w:rPr>
+                <w:b w:val="0"/>
+              </w:rPr>
+            </w:pPr>
+            <w:proofErr w:type="spellStart"/>
+            <w:proofErr w:type="gramStart"/>
+            <w:r>
+              <w:rPr>
+                <w:b w:val="0"/>
+              </w:rPr>
+              <w:t>nomChoix</w:t>
+            </w:r>
+            <w:proofErr w:type="spellEnd"/>
+            <w:proofErr w:type="gramEnd"/>
+          </w:p>
+        </w:tc>
+        <w:tc>
+          <w:tcPr>
+            <w:tcW w:w="1048" w:type="dxa"/>
+            <w:vAlign w:val="center"/>
+          </w:tcPr>
+          <w:p>
+            <w:pPr>
+              <w:jc w:val="center"/>
+              <w:cnfStyle w:val="000000100000" w:firstRow="0" w:lastRow="0" w:firstColumn="0" w:lastColumn="0" w:oddVBand="0" w:evenVBand="0" w:oddHBand="1" w:evenHBand="0" w:firstRowFirstColumn="0" w:firstRowLastColumn="0" w:lastRowFirstColumn="0" w:lastRowLastColumn="0"/>
+            </w:pPr>
+            <w:proofErr w:type="gramStart"/>
+            <w:r>
+              <w:t>varchar</w:t>
+            </w:r>
+            <w:proofErr w:type="gramEnd"/>
+          </w:p>
+        </w:tc>
+        <w:tc>
+          <w:tcPr>
+            <w:tcW w:w="762" w:type="dxa"/>
+            <w:vAlign w:val="center"/>
+          </w:tcPr>
+          <w:p>
+            <w:pPr>
+              <w:jc w:val="center"/>
+              <w:cnfStyle w:val="000000100000" w:firstRow="0" w:lastRow="0" w:firstColumn="0" w:lastColumn="0" w:oddVBand="0" w:evenVBand="0" w:oddHBand="1" w:evenHBand="0" w:firstRowFirstColumn="0" w:firstRowLastColumn="0" w:lastRowFirstColumn="0" w:lastRowLastColumn="0"/>
+            </w:pPr>
+            <w:r>
+              <w:t>250</w:t>
+            </w:r>
+          </w:p>
+        </w:tc>
+        <w:tc>
+          <w:tcPr>
+            <w:tcW w:w="2862" w:type="dxa"/>
+            <w:vAlign w:val="center"/>
+          </w:tcPr>
+          <w:p>
+            <w:pPr>
+              <w:jc w:val="center"/>
+              <w:cnfStyle w:val="000000100000" w:firstRow="0" w:lastRow="0" w:firstColumn="0" w:lastColumn="0" w:oddVBand="0" w:evenVBand="0" w:oddHBand="1" w:evenHBand="0" w:firstRowFirstColumn="0" w:firstRowLastColumn="0" w:lastRowFirstColumn="0" w:lastRowLastColumn="0"/>
+            </w:pPr>
+          </w:p>
+        </w:tc>
+        <w:tc>
+          <w:tcPr>
+            <w:tcW w:w="2659" w:type="dxa"/>
+            <w:vAlign w:val="center"/>
+          </w:tcPr>
+          <w:p>
+            <w:pPr>
+              <w:jc w:val="center"/>
+              <w:cnfStyle w:val="000000100000" w:firstRow="0" w:lastRow="0" w:firstColumn="0" w:lastColumn="0" w:oddVBand="0" w:evenVBand="0" w:oddHBand="1" w:evenHBand="0" w:firstRowFirstColumn="0" w:firstRowLastColumn="0" w:lastRowFirstColumn="0" w:lastRowLastColumn="0"/>
+            </w:pPr>
+          </w:p>
+        </w:tc>
+      </w:tr>
+      <w:tr>
+        <w:tc>
+          <w:tcPr>
+            <w:cnfStyle w:val="001000000000" w:firstRow="0" w:lastRow="0" w:firstColumn="1" w:lastColumn="0" w:oddVBand="0" w:evenVBand="0" w:oddHBand="0" w:evenHBand="0" w:firstRowFirstColumn="0" w:firstRowLastColumn="0" w:lastRowFirstColumn="0" w:lastRowLastColumn="0"/>
+            <w:tcW w:w="1843" w:type="dxa"/>
+            <w:vAlign w:val="center"/>
+          </w:tcPr>
+          <w:p>
+            <w:pPr>
+              <w:jc w:val="center"/>
+              <w:rPr>
+                <w:b w:val="0"/>
+              </w:rPr>
+            </w:pPr>
+            <w:proofErr w:type="gramStart"/>
+            <w:r>
+              <w:rPr>
+                <w:b w:val="0"/>
+              </w:rPr>
+              <w:t>numVotant</w:t>
+            </w:r>
+            <w:proofErr w:type="gramEnd"/>
+          </w:p>
+        </w:tc>
+        <w:tc>
+          <w:tcPr>
+            <w:tcW w:w="1048" w:type="dxa"/>
+            <w:vAlign w:val="center"/>
+          </w:tcPr>
+          <w:p>
+            <w:pPr>
+              <w:jc w:val="center"/>
+              <w:cnfStyle w:val="000000000000" w:firstRow="0" w:lastRow="0" w:firstColumn="0" w:lastColumn="0" w:oddVBand="0" w:evenVBand="0" w:oddHBand="0" w:evenHBand="0" w:firstRowFirstColumn="0" w:firstRowLastColumn="0" w:lastRowFirstColumn="0" w:lastRowLastColumn="0"/>
+            </w:pPr>
+            <w:r>
+              <w:t>Entier</w:t>
+            </w:r>
+          </w:p>
+        </w:tc>
+        <w:tc>
+          <w:tcPr>
+            <w:tcW w:w="762" w:type="dxa"/>
+            <w:vAlign w:val="center"/>
+          </w:tcPr>
+          <w:p>
+            <w:pPr>
+              <w:jc w:val="center"/>
+              <w:cnfStyle w:val="000000000000" w:firstRow="0" w:lastRow="0" w:firstColumn="0" w:lastColumn="0" w:oddVBand="0" w:evenVBand="0" w:oddHBand="0" w:evenHBand="0" w:firstRowFirstColumn="0" w:firstRowLastColumn="0" w:lastRowFirstColumn="0" w:lastRowLastColumn="0"/>
+            </w:pPr>
+          </w:p>
+        </w:tc>
+        <w:tc>
+          <w:tcPr>
+            <w:tcW w:w="2862" w:type="dxa"/>
+            <w:vAlign w:val="center"/>
+          </w:tcPr>
+          <w:p>
+            <w:pPr>
+              <w:jc w:val="center"/>
+              <w:cnfStyle w:val="000000000000" w:firstRow="0" w:lastRow="0" w:firstColumn="0" w:lastColumn="0" w:oddVBand="0" w:evenVBand="0" w:oddHBand="0" w:evenHBand="0" w:firstRowFirstColumn="0" w:firstRowLastColumn="0" w:lastRowFirstColumn="0" w:lastRowLastColumn="0"/>
+            </w:pPr>
+            <w:r>
+              <w:t>Incrémentation automatique</w:t>
+            </w:r>
+          </w:p>
+          <w:p>
+            <w:pPr>
+              <w:jc w:val="center"/>
+              <w:cnfStyle w:val="000000000000" w:firstRow="0" w:lastRow="0" w:firstColumn="0" w:lastColumn="0" w:oddVBand="0" w:evenVBand="0" w:oddHBand="0" w:evenHBand="0" w:firstRowFirstColumn="0" w:firstRowLastColumn="0" w:lastRowFirstColumn="0" w:lastRowLastColumn="0"/>
+            </w:pPr>
+            <w:r>
+              <w:t>Clé primaire</w:t>
+            </w:r>
+          </w:p>
+        </w:tc>
+        <w:tc>
+          <w:tcPr>
+            <w:tcW w:w="2659" w:type="dxa"/>
+            <w:vAlign w:val="center"/>
+          </w:tcPr>
+          <w:p>
+            <w:pPr>
+              <w:jc w:val="center"/>
+              <w:cnfStyle w:val="000000000000" w:firstRow="0" w:lastRow="0" w:firstColumn="0" w:lastColumn="0" w:oddVBand="0" w:evenVBand="0" w:oddHBand="0" w:evenHBand="0" w:firstRowFirstColumn="0" w:firstRowLastColumn="0" w:lastRowFirstColumn="0" w:lastRowLastColumn="0"/>
+            </w:pPr>
+          </w:p>
+        </w:tc>
+      </w:tr>
+      <w:tr>
+        <w:trPr>
+          <w:cnfStyle w:val="000000100000" w:firstRow="0" w:lastRow="0" w:firstColumn="0" w:lastColumn="0" w:oddVBand="0" w:evenVBand="0" w:oddHBand="1" w:evenHBand="0" w:firstRowFirstColumn="0" w:firstRowLastColumn="0" w:lastRowFirstColumn="0" w:lastRowLastColumn="0"/>
+        </w:trPr>
+        <w:tc>
+          <w:tcPr>
+            <w:cnfStyle w:val="001000000000" w:firstRow="0" w:lastRow="0" w:firstColumn="1" w:lastColumn="0" w:oddVBand="0" w:evenVBand="0" w:oddHBand="0" w:evenHBand="0" w:firstRowFirstColumn="0" w:firstRowLastColumn="0" w:lastRowFirstColumn="0" w:lastRowLastColumn="0"/>
+            <w:tcW w:w="1843" w:type="dxa"/>
+            <w:vAlign w:val="center"/>
+          </w:tcPr>
+          <w:p>
+            <w:pPr>
+              <w:jc w:val="center"/>
+              <w:rPr>
+                <w:b w:val="0"/>
+              </w:rPr>
+            </w:pPr>
+            <w:proofErr w:type="spellStart"/>
+            <w:proofErr w:type="gramStart"/>
+            <w:r>
+              <w:rPr>
+                <w:b w:val="0"/>
+              </w:rPr>
+              <w:t>adresseIp</w:t>
+            </w:r>
+            <w:proofErr w:type="spellEnd"/>
+            <w:proofErr w:type="gramEnd"/>
+          </w:p>
+        </w:tc>
+        <w:tc>
+          <w:tcPr>
+            <w:tcW w:w="1048" w:type="dxa"/>
+            <w:vAlign w:val="center"/>
+          </w:tcPr>
+          <w:p>
+            <w:pPr>
+              <w:jc w:val="center"/>
+              <w:cnfStyle w:val="000000100000" w:firstRow="0" w:lastRow="0" w:firstColumn="0" w:lastColumn="0" w:oddVBand="0" w:evenVBand="0" w:oddHBand="1" w:evenHBand="0" w:firstRowFirstColumn="0" w:firstRowLastColumn="0" w:lastRowFirstColumn="0" w:lastRowLastColumn="0"/>
+            </w:pPr>
+            <w:proofErr w:type="gramStart"/>
+            <w:r>
+              <w:t>varchar</w:t>
+            </w:r>
+            <w:proofErr w:type="gramEnd"/>
+          </w:p>
+        </w:tc>
+        <w:tc>
+          <w:tcPr>
+            <w:tcW w:w="762" w:type="dxa"/>
+            <w:vAlign w:val="center"/>
+          </w:tcPr>
+          <w:p>
+            <w:pPr>
+              <w:jc w:val="center"/>
+              <w:cnfStyle w:val="000000100000" w:firstRow="0" w:lastRow="0" w:firstColumn="0" w:lastColumn="0" w:oddVBand="0" w:evenVBand="0" w:oddHBand="1" w:evenHBand="0" w:firstRowFirstColumn="0" w:firstRowLastColumn="0" w:lastRowFirstColumn="0" w:lastRowLastColumn="0"/>
+            </w:pPr>
+            <w:r>
+              <w:t>250</w:t>
+            </w:r>
+          </w:p>
+        </w:tc>
+        <w:tc>
+          <w:tcPr>
+            <w:tcW w:w="2862" w:type="dxa"/>
+            <w:vAlign w:val="center"/>
+          </w:tcPr>
+          <w:p>
+            <w:pPr>
+              <w:jc w:val="center"/>
+              <w:cnfStyle w:val="000000100000" w:firstRow="0" w:lastRow="0" w:firstColumn="0" w:lastColumn="0" w:oddVBand="0" w:evenVBand="0" w:oddHBand="1" w:evenHBand="0" w:firstRowFirstColumn="0" w:firstRowLastColumn="0" w:lastRowFirstColumn="0" w:lastRowLastColumn="0"/>
+              <w:rPr>
+                <w:highlight w:val="yellow"/>
+              </w:rPr>
+            </w:pPr>
+          </w:p>
+        </w:tc>
+        <w:tc>
+          <w:tcPr>
+            <w:tcW w:w="2659" w:type="dxa"/>
+            <w:vAlign w:val="center"/>
+          </w:tcPr>
+          <w:p>
+            <w:pPr>
+              <w:jc w:val="center"/>
+              <w:cnfStyle w:val="000000100000" w:firstRow="0" w:lastRow="0" w:firstColumn="0" w:lastColumn="0" w:oddVBand="0" w:evenVBand="0" w:oddHBand="1" w:evenHBand="0" w:firstRowFirstColumn="0" w:firstRowLastColumn="0" w:lastRowFirstColumn="0" w:lastRowLastColumn="0"/>
+              <w:rPr>
+                <w:highlight w:val="yellow"/>
+              </w:rPr>
+            </w:pPr>
+          </w:p>
+        </w:tc>
+      </w:tr>
+      <w:tr>
+        <w:tc>
+          <w:tcPr>
+            <w:cnfStyle w:val="001000000000" w:firstRow="0" w:lastRow="0" w:firstColumn="1" w:lastColumn="0" w:oddVBand="0" w:evenVBand="0" w:oddHBand="0" w:evenHBand="0" w:firstRowFirstColumn="0" w:firstRowLastColumn="0" w:lastRowFirstColumn="0" w:lastRowLastColumn="0"/>
+            <w:tcW w:w="1843" w:type="dxa"/>
+            <w:vAlign w:val="center"/>
+          </w:tcPr>
+          <w:p>
+            <w:pPr>
+              <w:jc w:val="center"/>
+              <w:rPr>
+                <w:b w:val="0"/>
+              </w:rPr>
+            </w:pPr>
+            <w:proofErr w:type="gramStart"/>
+            <w:r>
+              <w:rPr>
+                <w:b w:val="0"/>
+              </w:rPr>
+              <w:t>numVote</w:t>
+            </w:r>
+            <w:proofErr w:type="gramEnd"/>
+          </w:p>
+        </w:tc>
+        <w:tc>
+          <w:tcPr>
+            <w:tcW w:w="1048" w:type="dxa"/>
+            <w:vAlign w:val="center"/>
+          </w:tcPr>
+          <w:p>
+            <w:pPr>
+              <w:jc w:val="center"/>
+              <w:cnfStyle w:val="000000000000" w:firstRow="0" w:lastRow="0" w:firstColumn="0" w:lastColumn="0" w:oddVBand="0" w:evenVBand="0" w:oddHBand="0" w:evenHBand="0" w:firstRowFirstColumn="0" w:firstRowLastColumn="0" w:lastRowFirstColumn="0" w:lastRowLastColumn="0"/>
+            </w:pPr>
+            <w:r>
+              <w:t>Entier</w:t>
+            </w:r>
+          </w:p>
+        </w:tc>
+        <w:tc>
+          <w:tcPr>
+            <w:tcW w:w="762" w:type="dxa"/>
+            <w:vAlign w:val="center"/>
+          </w:tcPr>
+          <w:p>
+            <w:pPr>
+              <w:jc w:val="center"/>
+              <w:cnfStyle w:val="000000000000" w:firstRow="0" w:lastRow="0" w:firstColumn="0" w:lastColumn="0" w:oddVBand="0" w:evenVBand="0" w:oddHBand="0" w:evenHBand="0" w:firstRowFirstColumn="0" w:firstRowLastColumn="0" w:lastRowFirstColumn="0" w:lastRowLastColumn="0"/>
+            </w:pPr>
+          </w:p>
+        </w:tc>
+        <w:tc>
+          <w:tcPr>
+            <w:tcW w:w="2862" w:type="dxa"/>
+            <w:vAlign w:val="center"/>
+          </w:tcPr>
+          <w:p>
+            <w:pPr>
+              <w:jc w:val="center"/>
+              <w:cnfStyle w:val="000000000000" w:firstRow="0" w:lastRow="0" w:firstColumn="0" w:lastColumn="0" w:oddVBand="0" w:evenVBand="0" w:oddHBand="0" w:evenHBand="0" w:firstRowFirstColumn="0" w:firstRowLastColumn="0" w:lastRowFirstColumn="0" w:lastRowLastColumn="0"/>
+            </w:pPr>
+            <w:r>
+              <w:t>Incrémentation automatique</w:t>
+            </w:r>
+          </w:p>
+          <w:p>
+            <w:pPr>
+              <w:jc w:val="center"/>
+              <w:cnfStyle w:val="000000000000" w:firstRow="0" w:lastRow="0" w:firstColumn="0" w:lastColumn="0" w:oddVBand="0" w:evenVBand="0" w:oddHBand="0" w:evenHBand="0" w:firstRowFirstColumn="0" w:firstRowLastColumn="0" w:lastRowFirstColumn="0" w:lastRowLastColumn="0"/>
+            </w:pPr>
+            <w:r>
+              <w:t>Clé primaire</w:t>
+            </w:r>
+          </w:p>
+        </w:tc>
+        <w:tc>
+          <w:tcPr>
+            <w:tcW w:w="2659" w:type="dxa"/>
+            <w:vAlign w:val="center"/>
+          </w:tcPr>
+          <w:p>
+            <w:pPr>
+              <w:jc w:val="center"/>
+              <w:cnfStyle w:val="000000000000" w:firstRow="0" w:lastRow="0" w:firstColumn="0" w:lastColumn="0" w:oddVBand="0" w:evenVBand="0" w:oddHBand="0" w:evenHBand="0" w:firstRowFirstColumn="0" w:firstRowLastColumn="0" w:lastRowFirstColumn="0" w:lastRowLastColumn="0"/>
+            </w:pPr>
+          </w:p>
+        </w:tc>
+      </w:tr>
+      <w:tr>
+        <w:trPr>
+          <w:cnfStyle w:val="000000100000" w:firstRow="0" w:lastRow="0" w:firstColumn="0" w:lastColumn="0" w:oddVBand="0" w:evenVBand="0" w:oddHBand="1" w:evenHBand="0" w:firstRowFirstColumn="0" w:firstRowLastColumn="0" w:lastRowFirstColumn="0" w:lastRowLastColumn="0"/>
+        </w:trPr>
+        <w:tc>
+          <w:tcPr>
+            <w:cnfStyle w:val="001000000000" w:firstRow="0" w:lastRow="0" w:firstColumn="1" w:lastColumn="0" w:oddVBand="0" w:evenVBand="0" w:oddHBand="0" w:evenHBand="0" w:firstRowFirstColumn="0" w:firstRowLastColumn="0" w:lastRowFirstColumn="0" w:lastRowLastColumn="0"/>
+            <w:tcW w:w="1843" w:type="dxa"/>
+            <w:vAlign w:val="center"/>
+          </w:tcPr>
+          <w:p>
+            <w:pPr>
+              <w:jc w:val="center"/>
+              <w:rPr>
+                <w:b w:val="0"/>
+              </w:rPr>
+            </w:pPr>
+            <w:proofErr w:type="spellStart"/>
+            <w:proofErr w:type="gramStart"/>
+            <w:r>
+              <w:rPr>
+                <w:b w:val="0"/>
+              </w:rPr>
+              <w:t>nbVote</w:t>
+            </w:r>
+            <w:proofErr w:type="spellEnd"/>
+            <w:proofErr w:type="gramEnd"/>
+          </w:p>
+        </w:tc>
+        <w:tc>
+          <w:tcPr>
+            <w:tcW w:w="1048" w:type="dxa"/>
+            <w:vAlign w:val="center"/>
+          </w:tcPr>
+          <w:p>
+            <w:pPr>
+              <w:jc w:val="center"/>
+              <w:cnfStyle w:val="000000100000" w:firstRow="0" w:lastRow="0" w:firstColumn="0" w:lastColumn="0" w:oddVBand="0" w:evenVBand="0" w:oddHBand="1" w:evenHBand="0" w:firstRowFirstColumn="0" w:firstRowLastColumn="0" w:lastRowFirstColumn="0" w:lastRowLastColumn="0"/>
+            </w:pPr>
+            <w:r>
+              <w:t>Entier</w:t>
+            </w:r>
+          </w:p>
+        </w:tc>
+        <w:tc>
+          <w:tcPr>
+            <w:tcW w:w="762" w:type="dxa"/>
+            <w:vAlign w:val="center"/>
+          </w:tcPr>
+          <w:p>
+            <w:pPr>
+              <w:jc w:val="center"/>
+              <w:cnfStyle w:val="000000100000" w:firstRow="0" w:lastRow="0" w:firstColumn="0" w:lastColumn="0" w:oddVBand="0" w:evenVBand="0" w:oddHBand="1" w:evenHBand="0" w:firstRowFirstColumn="0" w:firstRowLastColumn="0" w:lastRowFirstColumn="0" w:lastRowLastColumn="0"/>
+            </w:pPr>
+          </w:p>
+        </w:tc>
+        <w:tc>
+          <w:tcPr>
+            <w:tcW w:w="2862" w:type="dxa"/>
+            <w:vAlign w:val="center"/>
+          </w:tcPr>
+          <w:p>
+            <w:pPr>
+              <w:jc w:val="center"/>
+              <w:cnfStyle w:val="000000100000" w:firstRow="0" w:lastRow="0" w:firstColumn="0" w:lastColumn="0" w:oddVBand="0" w:evenVBand="0" w:oddHBand="1" w:evenHBand="0" w:firstRowFirstColumn="0" w:firstRowLastColumn="0" w:lastRowFirstColumn="0" w:lastRowLastColumn="0"/>
+            </w:pPr>
+          </w:p>
+        </w:tc>
+        <w:tc>
+          <w:tcPr>
+            <w:tcW w:w="2659" w:type="dxa"/>
+            <w:vAlign w:val="center"/>
+          </w:tcPr>
+          <w:p>
+            <w:pPr>
+              <w:jc w:val="center"/>
+              <w:cnfStyle w:val="000000100000" w:firstRow="0" w:lastRow="0" w:firstColumn="0" w:lastColumn="0" w:oddVBand="0" w:evenVBand="0" w:oddHBand="1" w:evenHBand="0" w:firstRowFirstColumn="0" w:firstRowLastColumn="0" w:lastRowFirstColumn="0" w:lastRowLastColumn="0"/>
+            </w:pPr>
+          </w:p>
+        </w:tc>
+      </w:tr>
+      <w:tr>
+        <w:tc>
+          <w:tcPr>
+            <w:cnfStyle w:val="001000000000" w:firstRow="0" w:lastRow="0" w:firstColumn="1" w:lastColumn="0" w:oddVBand="0" w:evenVBand="0" w:oddHBand="0" w:evenHBand="0" w:firstRowFirstColumn="0" w:firstRowLastColumn="0" w:lastRowFirstColumn="0" w:lastRowLastColumn="0"/>
+            <w:tcW w:w="1843" w:type="dxa"/>
+            <w:vAlign w:val="center"/>
+          </w:tcPr>
+          <w:p>
+            <w:pPr>
+              <w:jc w:val="center"/>
+              <w:rPr>
+                <w:b w:val="0"/>
+              </w:rPr>
+            </w:pPr>
+            <w:proofErr w:type="spellStart"/>
+            <w:proofErr w:type="gramStart"/>
+            <w:r>
+              <w:rPr>
+                <w:b w:val="0"/>
+              </w:rPr>
+              <w:t>nbVotant</w:t>
+            </w:r>
+            <w:proofErr w:type="spellEnd"/>
+            <w:proofErr w:type="gramEnd"/>
+          </w:p>
+        </w:tc>
+        <w:tc>
+          <w:tcPr>
+            <w:tcW w:w="1048" w:type="dxa"/>
+            <w:vAlign w:val="center"/>
+          </w:tcPr>
+          <w:p>
+            <w:pPr>
+              <w:jc w:val="center"/>
+              <w:cnfStyle w:val="000000000000" w:firstRow="0" w:lastRow="0" w:firstColumn="0" w:lastColumn="0" w:oddVBand="0" w:evenVBand="0" w:oddHBand="0" w:evenHBand="0" w:firstRowFirstColumn="0" w:firstRowLastColumn="0" w:lastRowFirstColumn="0" w:lastRowLastColumn="0"/>
+            </w:pPr>
+            <w:r>
+              <w:t>Entier</w:t>
+            </w:r>
+          </w:p>
+        </w:tc>
+        <w:tc>
+          <w:tcPr>
+            <w:tcW w:w="762" w:type="dxa"/>
+            <w:vAlign w:val="center"/>
+          </w:tcPr>
+          <w:p>
+            <w:pPr>
+              <w:jc w:val="center"/>
+              <w:cnfStyle w:val="000000000000" w:firstRow="0" w:lastRow="0" w:firstColumn="0" w:lastColumn="0" w:oddVBand="0" w:evenVBand="0" w:oddHBand="0" w:evenHBand="0" w:firstRowFirstColumn="0" w:firstRowLastColumn="0" w:lastRowFirstColumn="0" w:lastRowLastColumn="0"/>
+            </w:pPr>
+          </w:p>
+        </w:tc>
+        <w:tc>
+          <w:tcPr>
+            <w:tcW w:w="2862" w:type="dxa"/>
+            <w:vAlign w:val="center"/>
+          </w:tcPr>
+          <w:p>
+            <w:pPr>
+              <w:jc w:val="center"/>
+              <w:cnfStyle w:val="000000000000" w:firstRow="0" w:lastRow="0" w:firstColumn="0" w:lastColumn="0" w:oddVBand="0" w:evenVBand="0" w:oddHBand="0" w:evenHBand="0" w:firstRowFirstColumn="0" w:firstRowLastColumn="0" w:lastRowFirstColumn="0" w:lastRowLastColumn="0"/>
+            </w:pPr>
+          </w:p>
+        </w:tc>
+        <w:tc>
+          <w:tcPr>
+            <w:tcW w:w="2659" w:type="dxa"/>
+            <w:vAlign w:val="center"/>
+          </w:tcPr>
+          <w:p>
+            <w:pPr>
+              <w:jc w:val="center"/>
+              <w:cnfStyle w:val="000000000000" w:firstRow="0" w:lastRow="0" w:firstColumn="0" w:lastColumn="0" w:oddVBand="0" w:evenVBand="0" w:oddHBand="0" w:evenHBand="0" w:firstRowFirstColumn="0" w:firstRowLastColumn="0" w:lastRowFirstColumn="0" w:lastRowLastColumn="0"/>
+            </w:pPr>
+          </w:p>
+        </w:tc>
+      </w:tr>
+    </w:tbl>
+    <w:p/>
+    <w:p/>
+    <w:p/>
+    <w:p>
+      <w:pPr>
+        <w:pStyle w:val="Titre1"/>
+      </w:pPr>
+      <w:bookmarkStart w:id="2" w:name="_Toc501116732"/>
+      <w:r>
+        <w:lastRenderedPageBreak/>
         <w:t>Modèle conceptuel des données</w:t>
       </w:r>
       <w:bookmarkEnd w:id="2"/>
@@ -1109,1031 +2280,15 @@
       </w:r>
     </w:p>
     <w:p>
-      <w:r>
-        <w:br w:type="page"/>
-      </w:r>
-    </w:p>
-    <w:p>
       <w:pPr>
         <w:pStyle w:val="Titre1"/>
       </w:pPr>
       <w:bookmarkStart w:id="3" w:name="_Hlk501096531"/>
-      <w:bookmarkStart w:id="4" w:name="_Toc501098080"/>
-      <w:r>
-        <w:t>Dictionnaire de données</w:t>
+      <w:bookmarkStart w:id="4" w:name="_Toc501116733"/>
+      <w:r>
+        <w:t>Modèle logique des données</w:t>
       </w:r>
       <w:bookmarkEnd w:id="4"/>
-    </w:p>
-    <w:p/>
-    <w:p>
-      <w:r>
-        <w:t xml:space="preserve">Ci-dessous le dictionnaire de données, il permet de regrouper toutes les données pour concevoir une base de données relationnelle. Nous avons d’écrit le type (Entier, </w:t>
-      </w:r>
-      <w:proofErr w:type="gramStart"/>
-      <w:r>
-        <w:t>texte,  ...</w:t>
-      </w:r>
-      <w:proofErr w:type="gramEnd"/>
-      <w:r>
-        <w:t>) ainsi que la taille (optimisation des données dans la base de donnée).</w:t>
-      </w:r>
-    </w:p>
-    <w:p/>
-    <w:tbl>
-      <w:tblPr>
-        <w:tblStyle w:val="TableauGrille4-Accentuation3"/>
-        <w:tblW w:w="0" w:type="auto"/>
-        <w:tblLook w:val="04A0" w:firstRow="1" w:lastRow="0" w:firstColumn="1" w:lastColumn="0" w:noHBand="0" w:noVBand="1"/>
-      </w:tblPr>
-      <w:tblGrid>
-        <w:gridCol w:w="2265"/>
-        <w:gridCol w:w="2918"/>
-        <w:gridCol w:w="800"/>
-        <w:gridCol w:w="2266"/>
-      </w:tblGrid>
-      <w:tr>
-        <w:trPr>
-          <w:cnfStyle w:val="100000000000" w:firstRow="1" w:lastRow="0" w:firstColumn="0" w:lastColumn="0" w:oddVBand="0" w:evenVBand="0" w:oddHBand="0" w:evenHBand="0" w:firstRowFirstColumn="0" w:firstRowLastColumn="0" w:lastRowFirstColumn="0" w:lastRowLastColumn="0"/>
-        </w:trPr>
-        <w:tc>
-          <w:tcPr>
-            <w:cnfStyle w:val="001000000000" w:firstRow="0" w:lastRow="0" w:firstColumn="1" w:lastColumn="0" w:oddVBand="0" w:evenVBand="0" w:oddHBand="0" w:evenHBand="0" w:firstRowFirstColumn="0" w:firstRowLastColumn="0" w:lastRowFirstColumn="0" w:lastRowLastColumn="0"/>
-            <w:tcW w:w="2265" w:type="dxa"/>
-            <w:shd w:val="clear" w:color="auto" w:fill="ED7D31" w:themeFill="accent2"/>
-          </w:tcPr>
-          <w:p>
-            <w:r>
-              <w:t>Nom</w:t>
-            </w:r>
-          </w:p>
-        </w:tc>
-        <w:tc>
-          <w:tcPr>
-            <w:tcW w:w="2918" w:type="dxa"/>
-            <w:shd w:val="clear" w:color="auto" w:fill="ED7D31" w:themeFill="accent2"/>
-          </w:tcPr>
-          <w:p>
-            <w:pPr>
-              <w:cnfStyle w:val="100000000000" w:firstRow="1" w:lastRow="0" w:firstColumn="0" w:lastColumn="0" w:oddVBand="0" w:evenVBand="0" w:oddHBand="0" w:evenHBand="0" w:firstRowFirstColumn="0" w:firstRowLastColumn="0" w:lastRowFirstColumn="0" w:lastRowLastColumn="0"/>
-            </w:pPr>
-            <w:r>
-              <w:t>Type</w:t>
-            </w:r>
-          </w:p>
-        </w:tc>
-        <w:tc>
-          <w:tcPr>
-            <w:tcW w:w="800" w:type="dxa"/>
-            <w:shd w:val="clear" w:color="auto" w:fill="ED7D31" w:themeFill="accent2"/>
-          </w:tcPr>
-          <w:p>
-            <w:pPr>
-              <w:cnfStyle w:val="100000000000" w:firstRow="1" w:lastRow="0" w:firstColumn="0" w:lastColumn="0" w:oddVBand="0" w:evenVBand="0" w:oddHBand="0" w:evenHBand="0" w:firstRowFirstColumn="0" w:firstRowLastColumn="0" w:lastRowFirstColumn="0" w:lastRowLastColumn="0"/>
-            </w:pPr>
-            <w:r>
-              <w:t>Taille</w:t>
-            </w:r>
-          </w:p>
-        </w:tc>
-        <w:tc>
-          <w:tcPr>
-            <w:tcW w:w="2266" w:type="dxa"/>
-            <w:shd w:val="clear" w:color="auto" w:fill="ED7D31" w:themeFill="accent2"/>
-          </w:tcPr>
-          <w:p>
-            <w:pPr>
-              <w:cnfStyle w:val="100000000000" w:firstRow="1" w:lastRow="0" w:firstColumn="0" w:lastColumn="0" w:oddVBand="0" w:evenVBand="0" w:oddHBand="0" w:evenHBand="0" w:firstRowFirstColumn="0" w:firstRowLastColumn="0" w:lastRowFirstColumn="0" w:lastRowLastColumn="0"/>
-            </w:pPr>
-            <w:r>
-              <w:t>Commentaire</w:t>
-            </w:r>
-          </w:p>
-        </w:tc>
-      </w:tr>
-      <w:tr>
-        <w:trPr>
-          <w:cnfStyle w:val="000000100000" w:firstRow="0" w:lastRow="0" w:firstColumn="0" w:lastColumn="0" w:oddVBand="0" w:evenVBand="0" w:oddHBand="1" w:evenHBand="0" w:firstRowFirstColumn="0" w:firstRowLastColumn="0" w:lastRowFirstColumn="0" w:lastRowLastColumn="0"/>
-        </w:trPr>
-        <w:tc>
-          <w:tcPr>
-            <w:cnfStyle w:val="001000000000" w:firstRow="0" w:lastRow="0" w:firstColumn="1" w:lastColumn="0" w:oddVBand="0" w:evenVBand="0" w:oddHBand="0" w:evenHBand="0" w:firstRowFirstColumn="0" w:firstRowLastColumn="0" w:lastRowFirstColumn="0" w:lastRowLastColumn="0"/>
-            <w:tcW w:w="2265" w:type="dxa"/>
-          </w:tcPr>
-          <w:p>
-            <w:proofErr w:type="spellStart"/>
-            <w:proofErr w:type="gramStart"/>
-            <w:r>
-              <w:t>numSondage</w:t>
-            </w:r>
-            <w:proofErr w:type="spellEnd"/>
-            <w:proofErr w:type="gramEnd"/>
-          </w:p>
-        </w:tc>
-        <w:tc>
-          <w:tcPr>
-            <w:tcW w:w="2918" w:type="dxa"/>
-          </w:tcPr>
-          <w:p>
-            <w:pPr>
-              <w:cnfStyle w:val="000000100000" w:firstRow="0" w:lastRow="0" w:firstColumn="0" w:lastColumn="0" w:oddVBand="0" w:evenVBand="0" w:oddHBand="1" w:evenHBand="0" w:firstRowFirstColumn="0" w:firstRowLastColumn="0" w:lastRowFirstColumn="0" w:lastRowLastColumn="0"/>
-            </w:pPr>
-            <w:r>
-              <w:t>Incrémentation automatique</w:t>
-            </w:r>
-          </w:p>
-        </w:tc>
-        <w:tc>
-          <w:tcPr>
-            <w:tcW w:w="800" w:type="dxa"/>
-          </w:tcPr>
-          <w:p>
-            <w:pPr>
-              <w:cnfStyle w:val="000000100000" w:firstRow="0" w:lastRow="0" w:firstColumn="0" w:lastColumn="0" w:oddVBand="0" w:evenVBand="0" w:oddHBand="1" w:evenHBand="0" w:firstRowFirstColumn="0" w:firstRowLastColumn="0" w:lastRowFirstColumn="0" w:lastRowLastColumn="0"/>
-            </w:pPr>
-            <w:r>
-              <w:t>25</w:t>
-            </w:r>
-          </w:p>
-        </w:tc>
-        <w:tc>
-          <w:tcPr>
-            <w:tcW w:w="2266" w:type="dxa"/>
-          </w:tcPr>
-          <w:p>
-            <w:pPr>
-              <w:cnfStyle w:val="000000100000" w:firstRow="0" w:lastRow="0" w:firstColumn="0" w:lastColumn="0" w:oddVBand="0" w:evenVBand="0" w:oddHBand="1" w:evenHBand="0" w:firstRowFirstColumn="0" w:firstRowLastColumn="0" w:lastRowFirstColumn="0" w:lastRowLastColumn="0"/>
-            </w:pPr>
-          </w:p>
-        </w:tc>
-      </w:tr>
-      <w:tr>
-        <w:tc>
-          <w:tcPr>
-            <w:cnfStyle w:val="001000000000" w:firstRow="0" w:lastRow="0" w:firstColumn="1" w:lastColumn="0" w:oddVBand="0" w:evenVBand="0" w:oddHBand="0" w:evenHBand="0" w:firstRowFirstColumn="0" w:firstRowLastColumn="0" w:lastRowFirstColumn="0" w:lastRowLastColumn="0"/>
-            <w:tcW w:w="2265" w:type="dxa"/>
-          </w:tcPr>
-          <w:p>
-            <w:proofErr w:type="spellStart"/>
-            <w:proofErr w:type="gramStart"/>
-            <w:r>
-              <w:t>questionSondage</w:t>
-            </w:r>
-            <w:proofErr w:type="spellEnd"/>
-            <w:proofErr w:type="gramEnd"/>
-          </w:p>
-        </w:tc>
-        <w:tc>
-          <w:tcPr>
-            <w:tcW w:w="2918" w:type="dxa"/>
-          </w:tcPr>
-          <w:p>
-            <w:pPr>
-              <w:cnfStyle w:val="000000000000" w:firstRow="0" w:lastRow="0" w:firstColumn="0" w:lastColumn="0" w:oddVBand="0" w:evenVBand="0" w:oddHBand="0" w:evenHBand="0" w:firstRowFirstColumn="0" w:firstRowLastColumn="0" w:lastRowFirstColumn="0" w:lastRowLastColumn="0"/>
-            </w:pPr>
-            <w:r>
-              <w:t>Texte</w:t>
-            </w:r>
-          </w:p>
-        </w:tc>
-        <w:tc>
-          <w:tcPr>
-            <w:tcW w:w="800" w:type="dxa"/>
-          </w:tcPr>
-          <w:p>
-            <w:pPr>
-              <w:cnfStyle w:val="000000000000" w:firstRow="0" w:lastRow="0" w:firstColumn="0" w:lastColumn="0" w:oddVBand="0" w:evenVBand="0" w:oddHBand="0" w:evenHBand="0" w:firstRowFirstColumn="0" w:firstRowLastColumn="0" w:lastRowFirstColumn="0" w:lastRowLastColumn="0"/>
-            </w:pPr>
-            <w:r>
-              <w:t>250</w:t>
-            </w:r>
-          </w:p>
-        </w:tc>
-        <w:tc>
-          <w:tcPr>
-            <w:tcW w:w="2266" w:type="dxa"/>
-          </w:tcPr>
-          <w:p>
-            <w:pPr>
-              <w:cnfStyle w:val="000000000000" w:firstRow="0" w:lastRow="0" w:firstColumn="0" w:lastColumn="0" w:oddVBand="0" w:evenVBand="0" w:oddHBand="0" w:evenHBand="0" w:firstRowFirstColumn="0" w:firstRowLastColumn="0" w:lastRowFirstColumn="0" w:lastRowLastColumn="0"/>
-            </w:pPr>
-          </w:p>
-        </w:tc>
-      </w:tr>
-      <w:tr>
-        <w:trPr>
-          <w:cnfStyle w:val="000000100000" w:firstRow="0" w:lastRow="0" w:firstColumn="0" w:lastColumn="0" w:oddVBand="0" w:evenVBand="0" w:oddHBand="1" w:evenHBand="0" w:firstRowFirstColumn="0" w:firstRowLastColumn="0" w:lastRowFirstColumn="0" w:lastRowLastColumn="0"/>
-        </w:trPr>
-        <w:tc>
-          <w:tcPr>
-            <w:cnfStyle w:val="001000000000" w:firstRow="0" w:lastRow="0" w:firstColumn="1" w:lastColumn="0" w:oddVBand="0" w:evenVBand="0" w:oddHBand="0" w:evenHBand="0" w:firstRowFirstColumn="0" w:firstRowLastColumn="0" w:lastRowFirstColumn="0" w:lastRowLastColumn="0"/>
-            <w:tcW w:w="2265" w:type="dxa"/>
-          </w:tcPr>
-          <w:p>
-            <w:proofErr w:type="spellStart"/>
-            <w:proofErr w:type="gramStart"/>
-            <w:r>
-              <w:t>typeSondage</w:t>
-            </w:r>
-            <w:proofErr w:type="spellEnd"/>
-            <w:proofErr w:type="gramEnd"/>
-          </w:p>
-        </w:tc>
-        <w:tc>
-          <w:tcPr>
-            <w:tcW w:w="2918" w:type="dxa"/>
-          </w:tcPr>
-          <w:p>
-            <w:pPr>
-              <w:cnfStyle w:val="000000100000" w:firstRow="0" w:lastRow="0" w:firstColumn="0" w:lastColumn="0" w:oddVBand="0" w:evenVBand="0" w:oddHBand="1" w:evenHBand="0" w:firstRowFirstColumn="0" w:firstRowLastColumn="0" w:lastRowFirstColumn="0" w:lastRowLastColumn="0"/>
-            </w:pPr>
-            <w:r>
-              <w:t>Booléen</w:t>
-            </w:r>
-          </w:p>
-        </w:tc>
-        <w:tc>
-          <w:tcPr>
-            <w:tcW w:w="800" w:type="dxa"/>
-          </w:tcPr>
-          <w:p>
-            <w:pPr>
-              <w:cnfStyle w:val="000000100000" w:firstRow="0" w:lastRow="0" w:firstColumn="0" w:lastColumn="0" w:oddVBand="0" w:evenVBand="0" w:oddHBand="1" w:evenHBand="0" w:firstRowFirstColumn="0" w:firstRowLastColumn="0" w:lastRowFirstColumn="0" w:lastRowLastColumn="0"/>
-            </w:pPr>
-            <w:r>
-              <w:t>1</w:t>
-            </w:r>
-          </w:p>
-        </w:tc>
-        <w:tc>
-          <w:tcPr>
-            <w:tcW w:w="2266" w:type="dxa"/>
-          </w:tcPr>
-          <w:p>
-            <w:pPr>
-              <w:cnfStyle w:val="000000100000" w:firstRow="0" w:lastRow="0" w:firstColumn="0" w:lastColumn="0" w:oddVBand="0" w:evenVBand="0" w:oddHBand="1" w:evenHBand="0" w:firstRowFirstColumn="0" w:firstRowLastColumn="0" w:lastRowFirstColumn="0" w:lastRowLastColumn="0"/>
-            </w:pPr>
-            <w:r>
-              <w:t>Multiple / Simple</w:t>
-            </w:r>
-          </w:p>
-        </w:tc>
-      </w:tr>
-      <w:tr>
-        <w:tc>
-          <w:tcPr>
-            <w:cnfStyle w:val="001000000000" w:firstRow="0" w:lastRow="0" w:firstColumn="1" w:lastColumn="0" w:oddVBand="0" w:evenVBand="0" w:oddHBand="0" w:evenHBand="0" w:firstRowFirstColumn="0" w:firstRowLastColumn="0" w:lastRowFirstColumn="0" w:lastRowLastColumn="0"/>
-            <w:tcW w:w="2265" w:type="dxa"/>
-          </w:tcPr>
-          <w:p>
-            <w:proofErr w:type="spellStart"/>
-            <w:proofErr w:type="gramStart"/>
-            <w:r>
-              <w:t>numLiens</w:t>
-            </w:r>
-            <w:proofErr w:type="spellEnd"/>
-            <w:proofErr w:type="gramEnd"/>
-          </w:p>
-        </w:tc>
-        <w:tc>
-          <w:tcPr>
-            <w:tcW w:w="2918" w:type="dxa"/>
-          </w:tcPr>
-          <w:p>
-            <w:pPr>
-              <w:cnfStyle w:val="000000000000" w:firstRow="0" w:lastRow="0" w:firstColumn="0" w:lastColumn="0" w:oddVBand="0" w:evenVBand="0" w:oddHBand="0" w:evenHBand="0" w:firstRowFirstColumn="0" w:firstRowLastColumn="0" w:lastRowFirstColumn="0" w:lastRowLastColumn="0"/>
-            </w:pPr>
-            <w:r>
-              <w:t>Incrémentation automatique</w:t>
-            </w:r>
-          </w:p>
-        </w:tc>
-        <w:tc>
-          <w:tcPr>
-            <w:tcW w:w="800" w:type="dxa"/>
-          </w:tcPr>
-          <w:p>
-            <w:pPr>
-              <w:cnfStyle w:val="000000000000" w:firstRow="0" w:lastRow="0" w:firstColumn="0" w:lastColumn="0" w:oddVBand="0" w:evenVBand="0" w:oddHBand="0" w:evenHBand="0" w:firstRowFirstColumn="0" w:firstRowLastColumn="0" w:lastRowFirstColumn="0" w:lastRowLastColumn="0"/>
-            </w:pPr>
-            <w:r>
-              <w:t>25</w:t>
-            </w:r>
-          </w:p>
-        </w:tc>
-        <w:tc>
-          <w:tcPr>
-            <w:tcW w:w="2266" w:type="dxa"/>
-          </w:tcPr>
-          <w:p>
-            <w:pPr>
-              <w:cnfStyle w:val="000000000000" w:firstRow="0" w:lastRow="0" w:firstColumn="0" w:lastColumn="0" w:oddVBand="0" w:evenVBand="0" w:oddHBand="0" w:evenHBand="0" w:firstRowFirstColumn="0" w:firstRowLastColumn="0" w:lastRowFirstColumn="0" w:lastRowLastColumn="0"/>
-            </w:pPr>
-          </w:p>
-        </w:tc>
-      </w:tr>
-      <w:tr>
-        <w:trPr>
-          <w:cnfStyle w:val="000000100000" w:firstRow="0" w:lastRow="0" w:firstColumn="0" w:lastColumn="0" w:oddVBand="0" w:evenVBand="0" w:oddHBand="1" w:evenHBand="0" w:firstRowFirstColumn="0" w:firstRowLastColumn="0" w:lastRowFirstColumn="0" w:lastRowLastColumn="0"/>
-        </w:trPr>
-        <w:tc>
-          <w:tcPr>
-            <w:cnfStyle w:val="001000000000" w:firstRow="0" w:lastRow="0" w:firstColumn="1" w:lastColumn="0" w:oddVBand="0" w:evenVBand="0" w:oddHBand="0" w:evenHBand="0" w:firstRowFirstColumn="0" w:firstRowLastColumn="0" w:lastRowFirstColumn="0" w:lastRowLastColumn="0"/>
-            <w:tcW w:w="2265" w:type="dxa"/>
-          </w:tcPr>
-          <w:p>
-            <w:proofErr w:type="gramStart"/>
-            <w:r>
-              <w:t>liens</w:t>
-            </w:r>
-            <w:proofErr w:type="gramEnd"/>
-          </w:p>
-        </w:tc>
-        <w:tc>
-          <w:tcPr>
-            <w:tcW w:w="2918" w:type="dxa"/>
-          </w:tcPr>
-          <w:p>
-            <w:pPr>
-              <w:cnfStyle w:val="000000100000" w:firstRow="0" w:lastRow="0" w:firstColumn="0" w:lastColumn="0" w:oddVBand="0" w:evenVBand="0" w:oddHBand="1" w:evenHBand="0" w:firstRowFirstColumn="0" w:firstRowLastColumn="0" w:lastRowFirstColumn="0" w:lastRowLastColumn="0"/>
-            </w:pPr>
-            <w:r>
-              <w:t>Texte</w:t>
-            </w:r>
-          </w:p>
-        </w:tc>
-        <w:tc>
-          <w:tcPr>
-            <w:tcW w:w="800" w:type="dxa"/>
-          </w:tcPr>
-          <w:p>
-            <w:pPr>
-              <w:cnfStyle w:val="000000100000" w:firstRow="0" w:lastRow="0" w:firstColumn="0" w:lastColumn="0" w:oddVBand="0" w:evenVBand="0" w:oddHBand="1" w:evenHBand="0" w:firstRowFirstColumn="0" w:firstRowLastColumn="0" w:lastRowFirstColumn="0" w:lastRowLastColumn="0"/>
-            </w:pPr>
-            <w:r>
-              <w:t>512</w:t>
-            </w:r>
-          </w:p>
-        </w:tc>
-        <w:tc>
-          <w:tcPr>
-            <w:tcW w:w="2266" w:type="dxa"/>
-          </w:tcPr>
-          <w:p>
-            <w:pPr>
-              <w:cnfStyle w:val="000000100000" w:firstRow="0" w:lastRow="0" w:firstColumn="0" w:lastColumn="0" w:oddVBand="0" w:evenVBand="0" w:oddHBand="1" w:evenHBand="0" w:firstRowFirstColumn="0" w:firstRowLastColumn="0" w:lastRowFirstColumn="0" w:lastRowLastColumn="0"/>
-            </w:pPr>
-          </w:p>
-        </w:tc>
-      </w:tr>
-      <w:tr>
-        <w:tc>
-          <w:tcPr>
-            <w:cnfStyle w:val="001000000000" w:firstRow="0" w:lastRow="0" w:firstColumn="1" w:lastColumn="0" w:oddVBand="0" w:evenVBand="0" w:oddHBand="0" w:evenHBand="0" w:firstRowFirstColumn="0" w:firstRowLastColumn="0" w:lastRowFirstColumn="0" w:lastRowLastColumn="0"/>
-            <w:tcW w:w="2265" w:type="dxa"/>
-          </w:tcPr>
-          <w:p>
-            <w:proofErr w:type="gramStart"/>
-            <w:r>
-              <w:t>numChoix</w:t>
-            </w:r>
-            <w:proofErr w:type="gramEnd"/>
-          </w:p>
-        </w:tc>
-        <w:tc>
-          <w:tcPr>
-            <w:tcW w:w="2918" w:type="dxa"/>
-          </w:tcPr>
-          <w:p>
-            <w:pPr>
-              <w:cnfStyle w:val="000000000000" w:firstRow="0" w:lastRow="0" w:firstColumn="0" w:lastColumn="0" w:oddVBand="0" w:evenVBand="0" w:oddHBand="0" w:evenHBand="0" w:firstRowFirstColumn="0" w:firstRowLastColumn="0" w:lastRowFirstColumn="0" w:lastRowLastColumn="0"/>
-            </w:pPr>
-            <w:r>
-              <w:t>Incrémentation automatique</w:t>
-            </w:r>
-          </w:p>
-        </w:tc>
-        <w:tc>
-          <w:tcPr>
-            <w:tcW w:w="800" w:type="dxa"/>
-          </w:tcPr>
-          <w:p>
-            <w:pPr>
-              <w:cnfStyle w:val="000000000000" w:firstRow="0" w:lastRow="0" w:firstColumn="0" w:lastColumn="0" w:oddVBand="0" w:evenVBand="0" w:oddHBand="0" w:evenHBand="0" w:firstRowFirstColumn="0" w:firstRowLastColumn="0" w:lastRowFirstColumn="0" w:lastRowLastColumn="0"/>
-            </w:pPr>
-            <w:r>
-              <w:t>25</w:t>
-            </w:r>
-          </w:p>
-        </w:tc>
-        <w:tc>
-          <w:tcPr>
-            <w:tcW w:w="2266" w:type="dxa"/>
-          </w:tcPr>
-          <w:p>
-            <w:pPr>
-              <w:cnfStyle w:val="000000000000" w:firstRow="0" w:lastRow="0" w:firstColumn="0" w:lastColumn="0" w:oddVBand="0" w:evenVBand="0" w:oddHBand="0" w:evenHBand="0" w:firstRowFirstColumn="0" w:firstRowLastColumn="0" w:lastRowFirstColumn="0" w:lastRowLastColumn="0"/>
-            </w:pPr>
-          </w:p>
-        </w:tc>
-      </w:tr>
-      <w:tr>
-        <w:trPr>
-          <w:cnfStyle w:val="000000100000" w:firstRow="0" w:lastRow="0" w:firstColumn="0" w:lastColumn="0" w:oddVBand="0" w:evenVBand="0" w:oddHBand="1" w:evenHBand="0" w:firstRowFirstColumn="0" w:firstRowLastColumn="0" w:lastRowFirstColumn="0" w:lastRowLastColumn="0"/>
-        </w:trPr>
-        <w:tc>
-          <w:tcPr>
-            <w:cnfStyle w:val="001000000000" w:firstRow="0" w:lastRow="0" w:firstColumn="1" w:lastColumn="0" w:oddVBand="0" w:evenVBand="0" w:oddHBand="0" w:evenHBand="0" w:firstRowFirstColumn="0" w:firstRowLastColumn="0" w:lastRowFirstColumn="0" w:lastRowLastColumn="0"/>
-            <w:tcW w:w="2265" w:type="dxa"/>
-          </w:tcPr>
-          <w:p>
-            <w:proofErr w:type="gramStart"/>
-            <w:r>
-              <w:t>choix</w:t>
-            </w:r>
-            <w:proofErr w:type="gramEnd"/>
-          </w:p>
-        </w:tc>
-        <w:tc>
-          <w:tcPr>
-            <w:tcW w:w="2918" w:type="dxa"/>
-          </w:tcPr>
-          <w:p>
-            <w:pPr>
-              <w:cnfStyle w:val="000000100000" w:firstRow="0" w:lastRow="0" w:firstColumn="0" w:lastColumn="0" w:oddVBand="0" w:evenVBand="0" w:oddHBand="1" w:evenHBand="0" w:firstRowFirstColumn="0" w:firstRowLastColumn="0" w:lastRowFirstColumn="0" w:lastRowLastColumn="0"/>
-            </w:pPr>
-            <w:r>
-              <w:t>Texte</w:t>
-            </w:r>
-          </w:p>
-        </w:tc>
-        <w:tc>
-          <w:tcPr>
-            <w:tcW w:w="800" w:type="dxa"/>
-          </w:tcPr>
-          <w:p>
-            <w:pPr>
-              <w:cnfStyle w:val="000000100000" w:firstRow="0" w:lastRow="0" w:firstColumn="0" w:lastColumn="0" w:oddVBand="0" w:evenVBand="0" w:oddHBand="1" w:evenHBand="0" w:firstRowFirstColumn="0" w:firstRowLastColumn="0" w:lastRowFirstColumn="0" w:lastRowLastColumn="0"/>
-            </w:pPr>
-            <w:r>
-              <w:t>200</w:t>
-            </w:r>
-          </w:p>
-        </w:tc>
-        <w:tc>
-          <w:tcPr>
-            <w:tcW w:w="2266" w:type="dxa"/>
-          </w:tcPr>
-          <w:p>
-            <w:pPr>
-              <w:cnfStyle w:val="000000100000" w:firstRow="0" w:lastRow="0" w:firstColumn="0" w:lastColumn="0" w:oddVBand="0" w:evenVBand="0" w:oddHBand="1" w:evenHBand="0" w:firstRowFirstColumn="0" w:firstRowLastColumn="0" w:lastRowFirstColumn="0" w:lastRowLastColumn="0"/>
-            </w:pPr>
-          </w:p>
-        </w:tc>
-      </w:tr>
-      <w:tr>
-        <w:tc>
-          <w:tcPr>
-            <w:cnfStyle w:val="001000000000" w:firstRow="0" w:lastRow="0" w:firstColumn="1" w:lastColumn="0" w:oddVBand="0" w:evenVBand="0" w:oddHBand="0" w:evenHBand="0" w:firstRowFirstColumn="0" w:firstRowLastColumn="0" w:lastRowFirstColumn="0" w:lastRowLastColumn="0"/>
-            <w:tcW w:w="2265" w:type="dxa"/>
-          </w:tcPr>
-          <w:p>
-            <w:r>
-              <w:t>Vote</w:t>
-            </w:r>
-          </w:p>
-        </w:tc>
-        <w:tc>
-          <w:tcPr>
-            <w:tcW w:w="2918" w:type="dxa"/>
-          </w:tcPr>
-          <w:p>
-            <w:pPr>
-              <w:cnfStyle w:val="000000000000" w:firstRow="0" w:lastRow="0" w:firstColumn="0" w:lastColumn="0" w:oddVBand="0" w:evenVBand="0" w:oddHBand="0" w:evenHBand="0" w:firstRowFirstColumn="0" w:firstRowLastColumn="0" w:lastRowFirstColumn="0" w:lastRowLastColumn="0"/>
-            </w:pPr>
-            <w:r>
-              <w:t>Entier</w:t>
-            </w:r>
-          </w:p>
-        </w:tc>
-        <w:tc>
-          <w:tcPr>
-            <w:tcW w:w="800" w:type="dxa"/>
-          </w:tcPr>
-          <w:p>
-            <w:pPr>
-              <w:cnfStyle w:val="000000000000" w:firstRow="0" w:lastRow="0" w:firstColumn="0" w:lastColumn="0" w:oddVBand="0" w:evenVBand="0" w:oddHBand="0" w:evenHBand="0" w:firstRowFirstColumn="0" w:firstRowLastColumn="0" w:lastRowFirstColumn="0" w:lastRowLastColumn="0"/>
-            </w:pPr>
-            <w:r>
-              <w:t>128</w:t>
-            </w:r>
-          </w:p>
-        </w:tc>
-        <w:tc>
-          <w:tcPr>
-            <w:tcW w:w="2266" w:type="dxa"/>
-          </w:tcPr>
-          <w:p>
-            <w:pPr>
-              <w:cnfStyle w:val="000000000000" w:firstRow="0" w:lastRow="0" w:firstColumn="0" w:lastColumn="0" w:oddVBand="0" w:evenVBand="0" w:oddHBand="0" w:evenHBand="0" w:firstRowFirstColumn="0" w:firstRowLastColumn="0" w:lastRowFirstColumn="0" w:lastRowLastColumn="0"/>
-            </w:pPr>
-          </w:p>
-        </w:tc>
-      </w:tr>
-      <w:tr>
-        <w:trPr>
-          <w:cnfStyle w:val="000000100000" w:firstRow="0" w:lastRow="0" w:firstColumn="0" w:lastColumn="0" w:oddVBand="0" w:evenVBand="0" w:oddHBand="1" w:evenHBand="0" w:firstRowFirstColumn="0" w:firstRowLastColumn="0" w:lastRowFirstColumn="0" w:lastRowLastColumn="0"/>
-        </w:trPr>
-        <w:tc>
-          <w:tcPr>
-            <w:cnfStyle w:val="001000000000" w:firstRow="0" w:lastRow="0" w:firstColumn="1" w:lastColumn="0" w:oddVBand="0" w:evenVBand="0" w:oddHBand="0" w:evenHBand="0" w:firstRowFirstColumn="0" w:firstRowLastColumn="0" w:lastRowFirstColumn="0" w:lastRowLastColumn="0"/>
-            <w:tcW w:w="2265" w:type="dxa"/>
-          </w:tcPr>
-          <w:p>
-            <w:proofErr w:type="spellStart"/>
-            <w:proofErr w:type="gramStart"/>
-            <w:r>
-              <w:t>nbVotant</w:t>
-            </w:r>
-            <w:proofErr w:type="spellEnd"/>
-            <w:proofErr w:type="gramEnd"/>
-          </w:p>
-        </w:tc>
-        <w:tc>
-          <w:tcPr>
-            <w:tcW w:w="2918" w:type="dxa"/>
-          </w:tcPr>
-          <w:p>
-            <w:pPr>
-              <w:cnfStyle w:val="000000100000" w:firstRow="0" w:lastRow="0" w:firstColumn="0" w:lastColumn="0" w:oddVBand="0" w:evenVBand="0" w:oddHBand="1" w:evenHBand="0" w:firstRowFirstColumn="0" w:firstRowLastColumn="0" w:lastRowFirstColumn="0" w:lastRowLastColumn="0"/>
-            </w:pPr>
-            <w:r>
-              <w:t>Entier</w:t>
-            </w:r>
-          </w:p>
-        </w:tc>
-        <w:tc>
-          <w:tcPr>
-            <w:tcW w:w="800" w:type="dxa"/>
-          </w:tcPr>
-          <w:p>
-            <w:pPr>
-              <w:cnfStyle w:val="000000100000" w:firstRow="0" w:lastRow="0" w:firstColumn="0" w:lastColumn="0" w:oddVBand="0" w:evenVBand="0" w:oddHBand="1" w:evenHBand="0" w:firstRowFirstColumn="0" w:firstRowLastColumn="0" w:lastRowFirstColumn="0" w:lastRowLastColumn="0"/>
-            </w:pPr>
-            <w:r>
-              <w:t>128</w:t>
-            </w:r>
-          </w:p>
-        </w:tc>
-        <w:tc>
-          <w:tcPr>
-            <w:tcW w:w="2266" w:type="dxa"/>
-          </w:tcPr>
-          <w:p>
-            <w:pPr>
-              <w:cnfStyle w:val="000000100000" w:firstRow="0" w:lastRow="0" w:firstColumn="0" w:lastColumn="0" w:oddVBand="0" w:evenVBand="0" w:oddHBand="1" w:evenHBand="0" w:firstRowFirstColumn="0" w:firstRowLastColumn="0" w:lastRowFirstColumn="0" w:lastRowLastColumn="0"/>
-            </w:pPr>
-          </w:p>
-        </w:tc>
-      </w:tr>
-      <w:tr>
-        <w:tc>
-          <w:tcPr>
-            <w:cnfStyle w:val="001000000000" w:firstRow="0" w:lastRow="0" w:firstColumn="1" w:lastColumn="0" w:oddVBand="0" w:evenVBand="0" w:oddHBand="0" w:evenHBand="0" w:firstRowFirstColumn="0" w:firstRowLastColumn="0" w:lastRowFirstColumn="0" w:lastRowLastColumn="0"/>
-            <w:tcW w:w="2265" w:type="dxa"/>
-          </w:tcPr>
-          <w:p>
-            <w:proofErr w:type="gramStart"/>
-            <w:r>
-              <w:t>numVote</w:t>
-            </w:r>
-            <w:proofErr w:type="gramEnd"/>
-          </w:p>
-        </w:tc>
-        <w:tc>
-          <w:tcPr>
-            <w:tcW w:w="2918" w:type="dxa"/>
-          </w:tcPr>
-          <w:p>
-            <w:pPr>
-              <w:cnfStyle w:val="000000000000" w:firstRow="0" w:lastRow="0" w:firstColumn="0" w:lastColumn="0" w:oddVBand="0" w:evenVBand="0" w:oddHBand="0" w:evenHBand="0" w:firstRowFirstColumn="0" w:firstRowLastColumn="0" w:lastRowFirstColumn="0" w:lastRowLastColumn="0"/>
-            </w:pPr>
-            <w:r>
-              <w:t>Incrémentation automatique</w:t>
-            </w:r>
-          </w:p>
-        </w:tc>
-        <w:tc>
-          <w:tcPr>
-            <w:tcW w:w="800" w:type="dxa"/>
-          </w:tcPr>
-          <w:p>
-            <w:pPr>
-              <w:cnfStyle w:val="000000000000" w:firstRow="0" w:lastRow="0" w:firstColumn="0" w:lastColumn="0" w:oddVBand="0" w:evenVBand="0" w:oddHBand="0" w:evenHBand="0" w:firstRowFirstColumn="0" w:firstRowLastColumn="0" w:lastRowFirstColumn="0" w:lastRowLastColumn="0"/>
-            </w:pPr>
-            <w:r>
-              <w:t>25</w:t>
-            </w:r>
-          </w:p>
-        </w:tc>
-        <w:tc>
-          <w:tcPr>
-            <w:tcW w:w="2266" w:type="dxa"/>
-          </w:tcPr>
-          <w:p>
-            <w:pPr>
-              <w:cnfStyle w:val="000000000000" w:firstRow="0" w:lastRow="0" w:firstColumn="0" w:lastColumn="0" w:oddVBand="0" w:evenVBand="0" w:oddHBand="0" w:evenHBand="0" w:firstRowFirstColumn="0" w:firstRowLastColumn="0" w:lastRowFirstColumn="0" w:lastRowLastColumn="0"/>
-            </w:pPr>
-          </w:p>
-        </w:tc>
-      </w:tr>
-      <w:tr>
-        <w:trPr>
-          <w:cnfStyle w:val="000000100000" w:firstRow="0" w:lastRow="0" w:firstColumn="0" w:lastColumn="0" w:oddVBand="0" w:evenVBand="0" w:oddHBand="1" w:evenHBand="0" w:firstRowFirstColumn="0" w:firstRowLastColumn="0" w:lastRowFirstColumn="0" w:lastRowLastColumn="0"/>
-        </w:trPr>
-        <w:tc>
-          <w:tcPr>
-            <w:cnfStyle w:val="001000000000" w:firstRow="0" w:lastRow="0" w:firstColumn="1" w:lastColumn="0" w:oddVBand="0" w:evenVBand="0" w:oddHBand="0" w:evenHBand="0" w:firstRowFirstColumn="0" w:firstRowLastColumn="0" w:lastRowFirstColumn="0" w:lastRowLastColumn="0"/>
-            <w:tcW w:w="2265" w:type="dxa"/>
-          </w:tcPr>
-          <w:p>
-            <w:proofErr w:type="spellStart"/>
-            <w:proofErr w:type="gramStart"/>
-            <w:r>
-              <w:t>nbVote</w:t>
-            </w:r>
-            <w:proofErr w:type="spellEnd"/>
-            <w:proofErr w:type="gramEnd"/>
-          </w:p>
-        </w:tc>
-        <w:tc>
-          <w:tcPr>
-            <w:tcW w:w="2918" w:type="dxa"/>
-          </w:tcPr>
-          <w:p>
-            <w:pPr>
-              <w:cnfStyle w:val="000000100000" w:firstRow="0" w:lastRow="0" w:firstColumn="0" w:lastColumn="0" w:oddVBand="0" w:evenVBand="0" w:oddHBand="1" w:evenHBand="0" w:firstRowFirstColumn="0" w:firstRowLastColumn="0" w:lastRowFirstColumn="0" w:lastRowLastColumn="0"/>
-            </w:pPr>
-            <w:r>
-              <w:t>Entier</w:t>
-            </w:r>
-          </w:p>
-        </w:tc>
-        <w:tc>
-          <w:tcPr>
-            <w:tcW w:w="800" w:type="dxa"/>
-          </w:tcPr>
-          <w:p>
-            <w:pPr>
-              <w:cnfStyle w:val="000000100000" w:firstRow="0" w:lastRow="0" w:firstColumn="0" w:lastColumn="0" w:oddVBand="0" w:evenVBand="0" w:oddHBand="1" w:evenHBand="0" w:firstRowFirstColumn="0" w:firstRowLastColumn="0" w:lastRowFirstColumn="0" w:lastRowLastColumn="0"/>
-            </w:pPr>
-            <w:r>
-              <w:t>128</w:t>
-            </w:r>
-          </w:p>
-        </w:tc>
-        <w:tc>
-          <w:tcPr>
-            <w:tcW w:w="2266" w:type="dxa"/>
-          </w:tcPr>
-          <w:p>
-            <w:pPr>
-              <w:cnfStyle w:val="000000100000" w:firstRow="0" w:lastRow="0" w:firstColumn="0" w:lastColumn="0" w:oddVBand="0" w:evenVBand="0" w:oddHBand="1" w:evenHBand="0" w:firstRowFirstColumn="0" w:firstRowLastColumn="0" w:lastRowFirstColumn="0" w:lastRowLastColumn="0"/>
-            </w:pPr>
-          </w:p>
-        </w:tc>
-      </w:tr>
-      <w:tr>
-        <w:tc>
-          <w:tcPr>
-            <w:cnfStyle w:val="001000000000" w:firstRow="0" w:lastRow="0" w:firstColumn="1" w:lastColumn="0" w:oddVBand="0" w:evenVBand="0" w:oddHBand="0" w:evenHBand="0" w:firstRowFirstColumn="0" w:firstRowLastColumn="0" w:lastRowFirstColumn="0" w:lastRowLastColumn="0"/>
-            <w:tcW w:w="2265" w:type="dxa"/>
-          </w:tcPr>
-          <w:p>
-            <w:proofErr w:type="spellStart"/>
-            <w:r>
-              <w:t>AdresseLiens</w:t>
-            </w:r>
-            <w:proofErr w:type="spellEnd"/>
-          </w:p>
-        </w:tc>
-        <w:tc>
-          <w:tcPr>
-            <w:tcW w:w="2918" w:type="dxa"/>
-          </w:tcPr>
-          <w:p>
-            <w:pPr>
-              <w:cnfStyle w:val="000000000000" w:firstRow="0" w:lastRow="0" w:firstColumn="0" w:lastColumn="0" w:oddVBand="0" w:evenVBand="0" w:oddHBand="0" w:evenHBand="0" w:firstRowFirstColumn="0" w:firstRowLastColumn="0" w:lastRowFirstColumn="0" w:lastRowLastColumn="0"/>
-            </w:pPr>
-            <w:r>
-              <w:t>Texte</w:t>
-            </w:r>
-          </w:p>
-        </w:tc>
-        <w:tc>
-          <w:tcPr>
-            <w:tcW w:w="800" w:type="dxa"/>
-          </w:tcPr>
-          <w:p>
-            <w:pPr>
-              <w:cnfStyle w:val="000000000000" w:firstRow="0" w:lastRow="0" w:firstColumn="0" w:lastColumn="0" w:oddVBand="0" w:evenVBand="0" w:oddHBand="0" w:evenHBand="0" w:firstRowFirstColumn="0" w:firstRowLastColumn="0" w:lastRowFirstColumn="0" w:lastRowLastColumn="0"/>
-            </w:pPr>
-            <w:r>
-              <w:t>512</w:t>
-            </w:r>
-          </w:p>
-        </w:tc>
-        <w:tc>
-          <w:tcPr>
-            <w:tcW w:w="2266" w:type="dxa"/>
-          </w:tcPr>
-          <w:p>
-            <w:pPr>
-              <w:cnfStyle w:val="000000000000" w:firstRow="0" w:lastRow="0" w:firstColumn="0" w:lastColumn="0" w:oddVBand="0" w:evenVBand="0" w:oddHBand="0" w:evenHBand="0" w:firstRowFirstColumn="0" w:firstRowLastColumn="0" w:lastRowFirstColumn="0" w:lastRowLastColumn="0"/>
-            </w:pPr>
-          </w:p>
-        </w:tc>
-      </w:tr>
-      <w:tr>
-        <w:trPr>
-          <w:cnfStyle w:val="000000100000" w:firstRow="0" w:lastRow="0" w:firstColumn="0" w:lastColumn="0" w:oddVBand="0" w:evenVBand="0" w:oddHBand="1" w:evenHBand="0" w:firstRowFirstColumn="0" w:firstRowLastColumn="0" w:lastRowFirstColumn="0" w:lastRowLastColumn="0"/>
-        </w:trPr>
-        <w:tc>
-          <w:tcPr>
-            <w:cnfStyle w:val="001000000000" w:firstRow="0" w:lastRow="0" w:firstColumn="1" w:lastColumn="0" w:oddVBand="0" w:evenVBand="0" w:oddHBand="0" w:evenHBand="0" w:firstRowFirstColumn="0" w:firstRowLastColumn="0" w:lastRowFirstColumn="0" w:lastRowLastColumn="0"/>
-            <w:tcW w:w="2265" w:type="dxa"/>
-          </w:tcPr>
-          <w:p>
-            <w:proofErr w:type="spellStart"/>
-            <w:proofErr w:type="gramStart"/>
-            <w:r>
-              <w:t>adresseIp</w:t>
-            </w:r>
-            <w:proofErr w:type="spellEnd"/>
-            <w:proofErr w:type="gramEnd"/>
-          </w:p>
-        </w:tc>
-        <w:tc>
-          <w:tcPr>
-            <w:tcW w:w="2918" w:type="dxa"/>
-          </w:tcPr>
-          <w:p>
-            <w:pPr>
-              <w:cnfStyle w:val="000000100000" w:firstRow="0" w:lastRow="0" w:firstColumn="0" w:lastColumn="0" w:oddVBand="0" w:evenVBand="0" w:oddHBand="1" w:evenHBand="0" w:firstRowFirstColumn="0" w:firstRowLastColumn="0" w:lastRowFirstColumn="0" w:lastRowLastColumn="0"/>
-            </w:pPr>
-            <w:r>
-              <w:t>Texte</w:t>
-            </w:r>
-          </w:p>
-        </w:tc>
-        <w:tc>
-          <w:tcPr>
-            <w:tcW w:w="800" w:type="dxa"/>
-          </w:tcPr>
-          <w:p>
-            <w:pPr>
-              <w:cnfStyle w:val="000000100000" w:firstRow="0" w:lastRow="0" w:firstColumn="0" w:lastColumn="0" w:oddVBand="0" w:evenVBand="0" w:oddHBand="1" w:evenHBand="0" w:firstRowFirstColumn="0" w:firstRowLastColumn="0" w:lastRowFirstColumn="0" w:lastRowLastColumn="0"/>
-            </w:pPr>
-            <w:r>
-              <w:t>25</w:t>
-            </w:r>
-          </w:p>
-        </w:tc>
-        <w:tc>
-          <w:tcPr>
-            <w:tcW w:w="2266" w:type="dxa"/>
-          </w:tcPr>
-          <w:p>
-            <w:pPr>
-              <w:cnfStyle w:val="000000100000" w:firstRow="0" w:lastRow="0" w:firstColumn="0" w:lastColumn="0" w:oddVBand="0" w:evenVBand="0" w:oddHBand="1" w:evenHBand="0" w:firstRowFirstColumn="0" w:firstRowLastColumn="0" w:lastRowFirstColumn="0" w:lastRowLastColumn="0"/>
-            </w:pPr>
-          </w:p>
-        </w:tc>
-      </w:tr>
-      <w:tr>
-        <w:tc>
-          <w:tcPr>
-            <w:cnfStyle w:val="001000000000" w:firstRow="0" w:lastRow="0" w:firstColumn="1" w:lastColumn="0" w:oddVBand="0" w:evenVBand="0" w:oddHBand="0" w:evenHBand="0" w:firstRowFirstColumn="0" w:firstRowLastColumn="0" w:lastRowFirstColumn="0" w:lastRowLastColumn="0"/>
-            <w:tcW w:w="2265" w:type="dxa"/>
-          </w:tcPr>
-          <w:p>
-            <w:proofErr w:type="gramStart"/>
-            <w:r>
-              <w:t>numLien</w:t>
-            </w:r>
-            <w:proofErr w:type="gramEnd"/>
-          </w:p>
-        </w:tc>
-        <w:tc>
-          <w:tcPr>
-            <w:tcW w:w="2918" w:type="dxa"/>
-          </w:tcPr>
-          <w:p>
-            <w:pPr>
-              <w:cnfStyle w:val="000000000000" w:firstRow="0" w:lastRow="0" w:firstColumn="0" w:lastColumn="0" w:oddVBand="0" w:evenVBand="0" w:oddHBand="0" w:evenHBand="0" w:firstRowFirstColumn="0" w:firstRowLastColumn="0" w:lastRowFirstColumn="0" w:lastRowLastColumn="0"/>
-            </w:pPr>
-            <w:r>
-              <w:t>Incrémentation automatique</w:t>
-            </w:r>
-          </w:p>
-        </w:tc>
-        <w:tc>
-          <w:tcPr>
-            <w:tcW w:w="800" w:type="dxa"/>
-          </w:tcPr>
-          <w:p>
-            <w:pPr>
-              <w:cnfStyle w:val="000000000000" w:firstRow="0" w:lastRow="0" w:firstColumn="0" w:lastColumn="0" w:oddVBand="0" w:evenVBand="0" w:oddHBand="0" w:evenHBand="0" w:firstRowFirstColumn="0" w:firstRowLastColumn="0" w:lastRowFirstColumn="0" w:lastRowLastColumn="0"/>
-            </w:pPr>
-            <w:r>
-              <w:t>25</w:t>
-            </w:r>
-          </w:p>
-        </w:tc>
-        <w:tc>
-          <w:tcPr>
-            <w:tcW w:w="2266" w:type="dxa"/>
-          </w:tcPr>
-          <w:p>
-            <w:pPr>
-              <w:cnfStyle w:val="000000000000" w:firstRow="0" w:lastRow="0" w:firstColumn="0" w:lastColumn="0" w:oddVBand="0" w:evenVBand="0" w:oddHBand="0" w:evenHBand="0" w:firstRowFirstColumn="0" w:firstRowLastColumn="0" w:lastRowFirstColumn="0" w:lastRowLastColumn="0"/>
-            </w:pPr>
-          </w:p>
-        </w:tc>
-      </w:tr>
-      <w:tr>
-        <w:trPr>
-          <w:cnfStyle w:val="000000100000" w:firstRow="0" w:lastRow="0" w:firstColumn="0" w:lastColumn="0" w:oddVBand="0" w:evenVBand="0" w:oddHBand="1" w:evenHBand="0" w:firstRowFirstColumn="0" w:firstRowLastColumn="0" w:lastRowFirstColumn="0" w:lastRowLastColumn="0"/>
-        </w:trPr>
-        <w:tc>
-          <w:tcPr>
-            <w:cnfStyle w:val="001000000000" w:firstRow="0" w:lastRow="0" w:firstColumn="1" w:lastColumn="0" w:oddVBand="0" w:evenVBand="0" w:oddHBand="0" w:evenHBand="0" w:firstRowFirstColumn="0" w:firstRowLastColumn="0" w:lastRowFirstColumn="0" w:lastRowLastColumn="0"/>
-            <w:tcW w:w="2265" w:type="dxa"/>
-          </w:tcPr>
-          <w:p>
-            <w:proofErr w:type="spellStart"/>
-            <w:proofErr w:type="gramStart"/>
-            <w:r>
-              <w:t>adresseLien</w:t>
-            </w:r>
-            <w:proofErr w:type="spellEnd"/>
-            <w:proofErr w:type="gramEnd"/>
-          </w:p>
-        </w:tc>
-        <w:tc>
-          <w:tcPr>
-            <w:tcW w:w="2918" w:type="dxa"/>
-          </w:tcPr>
-          <w:p>
-            <w:pPr>
-              <w:cnfStyle w:val="000000100000" w:firstRow="0" w:lastRow="0" w:firstColumn="0" w:lastColumn="0" w:oddVBand="0" w:evenVBand="0" w:oddHBand="1" w:evenHBand="0" w:firstRowFirstColumn="0" w:firstRowLastColumn="0" w:lastRowFirstColumn="0" w:lastRowLastColumn="0"/>
-            </w:pPr>
-            <w:r>
-              <w:t>Texte</w:t>
-            </w:r>
-          </w:p>
-        </w:tc>
-        <w:tc>
-          <w:tcPr>
-            <w:tcW w:w="800" w:type="dxa"/>
-          </w:tcPr>
-          <w:p>
-            <w:pPr>
-              <w:cnfStyle w:val="000000100000" w:firstRow="0" w:lastRow="0" w:firstColumn="0" w:lastColumn="0" w:oddVBand="0" w:evenVBand="0" w:oddHBand="1" w:evenHBand="0" w:firstRowFirstColumn="0" w:firstRowLastColumn="0" w:lastRowFirstColumn="0" w:lastRowLastColumn="0"/>
-            </w:pPr>
-            <w:r>
-              <w:t>512</w:t>
-            </w:r>
-          </w:p>
-        </w:tc>
-        <w:tc>
-          <w:tcPr>
-            <w:tcW w:w="2266" w:type="dxa"/>
-          </w:tcPr>
-          <w:p>
-            <w:pPr>
-              <w:cnfStyle w:val="000000100000" w:firstRow="0" w:lastRow="0" w:firstColumn="0" w:lastColumn="0" w:oddVBand="0" w:evenVBand="0" w:oddHBand="1" w:evenHBand="0" w:firstRowFirstColumn="0" w:firstRowLastColumn="0" w:lastRowFirstColumn="0" w:lastRowLastColumn="0"/>
-            </w:pPr>
-          </w:p>
-        </w:tc>
-      </w:tr>
-      <w:tr>
-        <w:tc>
-          <w:tcPr>
-            <w:cnfStyle w:val="001000000000" w:firstRow="0" w:lastRow="0" w:firstColumn="1" w:lastColumn="0" w:oddVBand="0" w:evenVBand="0" w:oddHBand="0" w:evenHBand="0" w:firstRowFirstColumn="0" w:firstRowLastColumn="0" w:lastRowFirstColumn="0" w:lastRowLastColumn="0"/>
-            <w:tcW w:w="2265" w:type="dxa"/>
-          </w:tcPr>
-          <w:p>
-            <w:proofErr w:type="spellStart"/>
-            <w:proofErr w:type="gramStart"/>
-            <w:r>
-              <w:t>nomChoix</w:t>
-            </w:r>
-            <w:proofErr w:type="spellEnd"/>
-            <w:proofErr w:type="gramEnd"/>
-          </w:p>
-        </w:tc>
-        <w:tc>
-          <w:tcPr>
-            <w:tcW w:w="2918" w:type="dxa"/>
-          </w:tcPr>
-          <w:p>
-            <w:pPr>
-              <w:cnfStyle w:val="000000000000" w:firstRow="0" w:lastRow="0" w:firstColumn="0" w:lastColumn="0" w:oddVBand="0" w:evenVBand="0" w:oddHBand="0" w:evenHBand="0" w:firstRowFirstColumn="0" w:firstRowLastColumn="0" w:lastRowFirstColumn="0" w:lastRowLastColumn="0"/>
-            </w:pPr>
-            <w:r>
-              <w:t>Texte</w:t>
-            </w:r>
-          </w:p>
-        </w:tc>
-        <w:tc>
-          <w:tcPr>
-            <w:tcW w:w="800" w:type="dxa"/>
-          </w:tcPr>
-          <w:p>
-            <w:pPr>
-              <w:cnfStyle w:val="000000000000" w:firstRow="0" w:lastRow="0" w:firstColumn="0" w:lastColumn="0" w:oddVBand="0" w:evenVBand="0" w:oddHBand="0" w:evenHBand="0" w:firstRowFirstColumn="0" w:firstRowLastColumn="0" w:lastRowFirstColumn="0" w:lastRowLastColumn="0"/>
-            </w:pPr>
-            <w:r>
-              <w:t>200</w:t>
-            </w:r>
-          </w:p>
-        </w:tc>
-        <w:tc>
-          <w:tcPr>
-            <w:tcW w:w="2266" w:type="dxa"/>
-          </w:tcPr>
-          <w:p>
-            <w:pPr>
-              <w:cnfStyle w:val="000000000000" w:firstRow="0" w:lastRow="0" w:firstColumn="0" w:lastColumn="0" w:oddVBand="0" w:evenVBand="0" w:oddHBand="0" w:evenHBand="0" w:firstRowFirstColumn="0" w:firstRowLastColumn="0" w:lastRowFirstColumn="0" w:lastRowLastColumn="0"/>
-            </w:pPr>
-          </w:p>
-        </w:tc>
-      </w:tr>
-      <w:tr>
-        <w:trPr>
-          <w:cnfStyle w:val="000000100000" w:firstRow="0" w:lastRow="0" w:firstColumn="0" w:lastColumn="0" w:oddVBand="0" w:evenVBand="0" w:oddHBand="1" w:evenHBand="0" w:firstRowFirstColumn="0" w:firstRowLastColumn="0" w:lastRowFirstColumn="0" w:lastRowLastColumn="0"/>
-        </w:trPr>
-        <w:tc>
-          <w:tcPr>
-            <w:cnfStyle w:val="001000000000" w:firstRow="0" w:lastRow="0" w:firstColumn="1" w:lastColumn="0" w:oddVBand="0" w:evenVBand="0" w:oddHBand="0" w:evenHBand="0" w:firstRowFirstColumn="0" w:firstRowLastColumn="0" w:lastRowFirstColumn="0" w:lastRowLastColumn="0"/>
-            <w:tcW w:w="2265" w:type="dxa"/>
-          </w:tcPr>
-          <w:p>
-            <w:proofErr w:type="gramStart"/>
-            <w:r>
-              <w:t>numVotant</w:t>
-            </w:r>
-            <w:proofErr w:type="gramEnd"/>
-          </w:p>
-        </w:tc>
-        <w:tc>
-          <w:tcPr>
-            <w:tcW w:w="2918" w:type="dxa"/>
-          </w:tcPr>
-          <w:p>
-            <w:pPr>
-              <w:cnfStyle w:val="000000100000" w:firstRow="0" w:lastRow="0" w:firstColumn="0" w:lastColumn="0" w:oddVBand="0" w:evenVBand="0" w:oddHBand="1" w:evenHBand="0" w:firstRowFirstColumn="0" w:firstRowLastColumn="0" w:lastRowFirstColumn="0" w:lastRowLastColumn="0"/>
-            </w:pPr>
-            <w:r>
-              <w:t>Incrémentation automatique</w:t>
-            </w:r>
-          </w:p>
-        </w:tc>
-        <w:tc>
-          <w:tcPr>
-            <w:tcW w:w="800" w:type="dxa"/>
-          </w:tcPr>
-          <w:p>
-            <w:pPr>
-              <w:cnfStyle w:val="000000100000" w:firstRow="0" w:lastRow="0" w:firstColumn="0" w:lastColumn="0" w:oddVBand="0" w:evenVBand="0" w:oddHBand="1" w:evenHBand="0" w:firstRowFirstColumn="0" w:firstRowLastColumn="0" w:lastRowFirstColumn="0" w:lastRowLastColumn="0"/>
-            </w:pPr>
-            <w:r>
-              <w:t>25</w:t>
-            </w:r>
-          </w:p>
-        </w:tc>
-        <w:tc>
-          <w:tcPr>
-            <w:tcW w:w="2266" w:type="dxa"/>
-          </w:tcPr>
-          <w:p>
-            <w:pPr>
-              <w:cnfStyle w:val="000000100000" w:firstRow="0" w:lastRow="0" w:firstColumn="0" w:lastColumn="0" w:oddVBand="0" w:evenVBand="0" w:oddHBand="1" w:evenHBand="0" w:firstRowFirstColumn="0" w:firstRowLastColumn="0" w:lastRowFirstColumn="0" w:lastRowLastColumn="0"/>
-            </w:pPr>
-          </w:p>
-        </w:tc>
-      </w:tr>
-    </w:tbl>
-    <w:p/>
-    <w:p>
-      <w:pPr>
-        <w:pStyle w:val="Titre1"/>
-      </w:pPr>
-      <w:bookmarkStart w:id="5" w:name="_Toc501098081"/>
-      <w:r>
-        <w:t>Modèle logique des données</w:t>
-      </w:r>
-      <w:bookmarkEnd w:id="5"/>
     </w:p>
     <w:p/>
     <w:p>
@@ -2220,6 +2375,7 @@
       <w:r>
         <w:t>Choix(</w:t>
       </w:r>
+      <w:proofErr w:type="spellStart"/>
       <w:proofErr w:type="gramEnd"/>
       <w:r>
         <w:rPr>
@@ -2228,6 +2384,7 @@
         </w:rPr>
         <w:t>numChoix</w:t>
       </w:r>
+      <w:proofErr w:type="spellEnd"/>
       <w:r>
         <w:t xml:space="preserve">, </w:t>
       </w:r>
@@ -2315,8 +2472,13 @@
         <w:t xml:space="preserve">, </w:t>
       </w:r>
       <w:r>
-        <w:t>#numChoix</w:t>
-      </w:r>
+        <w:t>#</w:t>
+      </w:r>
+      <w:proofErr w:type="spellStart"/>
+      <w:r>
+        <w:t>numChoix</w:t>
+      </w:r>
+      <w:proofErr w:type="spellEnd"/>
       <w:r>
         <w:t xml:space="preserve">, </w:t>
       </w:r>
@@ -2327,17 +2489,7 @@
         <w:t>)</w:t>
       </w:r>
     </w:p>
-    <w:p/>
-    <w:p/>
     <w:p>
-      <w:pPr>
-        <w:rPr>
-          <w:rFonts w:asciiTheme="majorHAnsi" w:eastAsiaTheme="majorEastAsia" w:hAnsiTheme="majorHAnsi" w:cstheme="majorBidi"/>
-          <w:color w:val="2F5496" w:themeColor="accent1" w:themeShade="BF"/>
-          <w:sz w:val="32"/>
-          <w:szCs w:val="32"/>
-        </w:rPr>
-      </w:pPr>
       <w:r>
         <w:br w:type="page"/>
       </w:r>
@@ -2346,11 +2498,11 @@
       <w:pPr>
         <w:pStyle w:val="Titre1"/>
       </w:pPr>
-      <w:bookmarkStart w:id="6" w:name="_Toc501098082"/>
+      <w:bookmarkStart w:id="5" w:name="_Toc501116734"/>
       <w:r>
         <w:t>Fonctionnalités de l’application</w:t>
       </w:r>
-      <w:bookmarkEnd w:id="6"/>
+      <w:bookmarkEnd w:id="5"/>
     </w:p>
     <w:p/>
     <w:p>
@@ -2438,7 +2590,7 @@
           </w:tcPr>
           <w:p>
             <w:r>
-              <w:t>PROFIL UTILISATEUR NON CONNECTER</w:t>
+              <w:t>PROFIL UTILISATEUR NON CONNECTE</w:t>
             </w:r>
           </w:p>
         </w:tc>
@@ -2705,6 +2857,74 @@
           </w:tcPr>
           <w:p>
             <w:pPr>
+              <w:ind w:left="708"/>
+            </w:pPr>
+            <w:r>
+              <w:rPr>
+                <w:b w:val="0"/>
+              </w:rPr>
+              <w:t>Cré</w:t>
+            </w:r>
+            <w:r>
+              <w:rPr>
+                <w:b w:val="0"/>
+              </w:rPr>
+              <w:t>er</w:t>
+            </w:r>
+            <w:r>
+              <w:rPr>
+                <w:b w:val="0"/>
+              </w:rPr>
+              <w:t xml:space="preserve"> </w:t>
+            </w:r>
+            <w:r>
+              <w:rPr>
+                <w:b w:val="0"/>
+              </w:rPr>
+              <w:t>d’un</w:t>
+            </w:r>
+            <w:r>
+              <w:rPr>
+                <w:b w:val="0"/>
+              </w:rPr>
+              <w:t xml:space="preserve"> sondage</w:t>
+            </w:r>
+          </w:p>
+        </w:tc>
+        <w:tc>
+          <w:tcPr>
+            <w:tcW w:w="2593" w:type="dxa"/>
+          </w:tcPr>
+          <w:p>
+            <w:pPr>
+              <w:jc w:val="center"/>
+              <w:cnfStyle w:val="000000100000" w:firstRow="0" w:lastRow="0" w:firstColumn="0" w:lastColumn="0" w:oddVBand="0" w:evenVBand="0" w:oddHBand="1" w:evenHBand="0" w:firstRowFirstColumn="0" w:firstRowLastColumn="0" w:lastRowFirstColumn="0" w:lastRowLastColumn="0"/>
+            </w:pPr>
+            <w:r>
+              <w:t>X</w:t>
+            </w:r>
+          </w:p>
+        </w:tc>
+        <w:tc>
+          <w:tcPr>
+            <w:tcW w:w="1578" w:type="dxa"/>
+          </w:tcPr>
+          <w:p>
+            <w:pPr>
+              <w:jc w:val="center"/>
+              <w:cnfStyle w:val="000000100000" w:firstRow="0" w:lastRow="0" w:firstColumn="0" w:lastColumn="0" w:oddVBand="0" w:evenVBand="0" w:oddHBand="1" w:evenHBand="0" w:firstRowFirstColumn="0" w:firstRowLastColumn="0" w:lastRowFirstColumn="0" w:lastRowLastColumn="0"/>
+            </w:pPr>
+          </w:p>
+        </w:tc>
+      </w:tr>
+      <w:tr>
+        <w:tc>
+          <w:tcPr>
+            <w:cnfStyle w:val="001000000000" w:firstRow="0" w:lastRow="0" w:firstColumn="1" w:lastColumn="0" w:oddVBand="0" w:evenVBand="0" w:oddHBand="0" w:evenHBand="0" w:firstRowFirstColumn="0" w:firstRowLastColumn="0" w:lastRowFirstColumn="0" w:lastRowLastColumn="0"/>
+            <w:tcW w:w="5435" w:type="dxa"/>
+          </w:tcPr>
+          <w:p>
+            <w:pPr>
               <w:rPr>
                 <w:b w:val="0"/>
               </w:rPr>
@@ -2722,53 +2942,6 @@
               </w:rPr>
               <w:tab/>
               <w:t>multiple)</w:t>
-            </w:r>
-          </w:p>
-        </w:tc>
-        <w:tc>
-          <w:tcPr>
-            <w:tcW w:w="2593" w:type="dxa"/>
-          </w:tcPr>
-          <w:p>
-            <w:pPr>
-              <w:jc w:val="center"/>
-              <w:cnfStyle w:val="000000100000" w:firstRow="0" w:lastRow="0" w:firstColumn="0" w:lastColumn="0" w:oddVBand="0" w:evenVBand="0" w:oddHBand="1" w:evenHBand="0" w:firstRowFirstColumn="0" w:firstRowLastColumn="0" w:lastRowFirstColumn="0" w:lastRowLastColumn="0"/>
-            </w:pPr>
-            <w:r>
-              <w:t>X</w:t>
-            </w:r>
-          </w:p>
-        </w:tc>
-        <w:tc>
-          <w:tcPr>
-            <w:tcW w:w="1578" w:type="dxa"/>
-          </w:tcPr>
-          <w:p>
-            <w:pPr>
-              <w:jc w:val="center"/>
-              <w:cnfStyle w:val="000000100000" w:firstRow="0" w:lastRow="0" w:firstColumn="0" w:lastColumn="0" w:oddVBand="0" w:evenVBand="0" w:oddHBand="1" w:evenHBand="0" w:firstRowFirstColumn="0" w:firstRowLastColumn="0" w:lastRowFirstColumn="0" w:lastRowLastColumn="0"/>
-            </w:pPr>
-          </w:p>
-        </w:tc>
-      </w:tr>
-      <w:tr>
-        <w:tc>
-          <w:tcPr>
-            <w:cnfStyle w:val="001000000000" w:firstRow="0" w:lastRow="0" w:firstColumn="1" w:lastColumn="0" w:oddVBand="0" w:evenVBand="0" w:oddHBand="0" w:evenHBand="0" w:firstRowFirstColumn="0" w:firstRowLastColumn="0" w:lastRowFirstColumn="0" w:lastRowLastColumn="0"/>
-            <w:tcW w:w="5435" w:type="dxa"/>
-          </w:tcPr>
-          <w:p>
-            <w:pPr>
-              <w:rPr>
-                <w:b w:val="0"/>
-              </w:rPr>
-            </w:pPr>
-            <w:r>
-              <w:rPr>
-                <w:b w:val="0"/>
-              </w:rPr>
-              <w:tab/>
-              <w:t>Lien de suppression du sondage</w:t>
             </w:r>
           </w:p>
         </w:tc>
@@ -2809,28 +2982,40 @@
           </w:tcPr>
           <w:p>
             <w:pPr>
-              <w:rPr>
-                <w:b w:val="0"/>
-              </w:rPr>
-            </w:pPr>
-            <w:r>
-              <w:rPr>
-                <w:b w:val="0"/>
-              </w:rPr>
-              <w:tab/>
-              <w:t xml:space="preserve">Lien de </w:t>
-            </w:r>
-            <w:r>
-              <w:rPr>
-                <w:b w:val="0"/>
-              </w:rPr>
-              <w:t>vote</w:t>
+              <w:ind w:left="708"/>
+              <w:rPr>
+                <w:b w:val="0"/>
+              </w:rPr>
+            </w:pPr>
+            <w:r>
+              <w:rPr>
+                <w:b w:val="0"/>
+              </w:rPr>
+              <w:t>Abandon</w:t>
             </w:r>
             <w:r>
               <w:rPr>
                 <w:b w:val="0"/>
               </w:rPr>
               <w:t xml:space="preserve"> du sondage</w:t>
+            </w:r>
+            <w:r>
+              <w:rPr>
+                <w:b w:val="0"/>
+              </w:rPr>
+              <w:t xml:space="preserve"> lors </w:t>
+            </w:r>
+            <w:r>
+              <w:rPr>
+                <w:b w:val="0"/>
+              </w:rPr>
+              <w:t xml:space="preserve">de </w:t>
+            </w:r>
+            <w:r>
+              <w:rPr>
+                <w:b w:val="0"/>
+              </w:rPr>
+              <w:t>sa création</w:t>
             </w:r>
           </w:p>
         </w:tc>
@@ -2877,7 +3062,7 @@
                 <w:b w:val="0"/>
               </w:rPr>
               <w:tab/>
-              <w:t>Lien pour accéder aux résultats du sondage</w:t>
+              <w:t>Lien de suppression du sondage</w:t>
             </w:r>
           </w:p>
         </w:tc>
@@ -2918,13 +3103,28 @@
           </w:tcPr>
           <w:p>
             <w:pPr>
-              <w:ind w:left="708"/>
-            </w:pPr>
-            <w:r>
-              <w:rPr>
-                <w:b w:val="0"/>
-              </w:rPr>
-              <w:t>Possibilité de partager directement le lien sondage sur les réseaux sociaux</w:t>
+              <w:rPr>
+                <w:b w:val="0"/>
+              </w:rPr>
+            </w:pPr>
+            <w:r>
+              <w:rPr>
+                <w:b w:val="0"/>
+              </w:rPr>
+              <w:tab/>
+              <w:t xml:space="preserve">Lien de </w:t>
+            </w:r>
+            <w:r>
+              <w:rPr>
+                <w:b w:val="0"/>
+              </w:rPr>
+              <w:t>vote</w:t>
+            </w:r>
+            <w:r>
+              <w:rPr>
+                <w:b w:val="0"/>
+              </w:rPr>
+              <w:t xml:space="preserve"> du sondage</w:t>
             </w:r>
           </w:p>
         </w:tc>
@@ -2937,6 +3137,9 @@
               <w:jc w:val="center"/>
               <w:cnfStyle w:val="000000100000" w:firstRow="0" w:lastRow="0" w:firstColumn="0" w:lastColumn="0" w:oddVBand="0" w:evenVBand="0" w:oddHBand="1" w:evenHBand="0" w:firstRowFirstColumn="0" w:firstRowLastColumn="0" w:lastRowFirstColumn="0" w:lastRowLastColumn="0"/>
             </w:pPr>
+            <w:r>
+              <w:t>X</w:t>
+            </w:r>
           </w:p>
         </w:tc>
         <w:tc>
@@ -2948,9 +3151,6 @@
               <w:jc w:val="center"/>
               <w:cnfStyle w:val="000000100000" w:firstRow="0" w:lastRow="0" w:firstColumn="0" w:lastColumn="0" w:oddVBand="0" w:evenVBand="0" w:oddHBand="1" w:evenHBand="0" w:firstRowFirstColumn="0" w:firstRowLastColumn="0" w:lastRowFirstColumn="0" w:lastRowLastColumn="0"/>
             </w:pPr>
-            <w:r>
-              <w:t>X</w:t>
-            </w:r>
           </w:p>
         </w:tc>
       </w:tr>
@@ -2962,36 +3162,100 @@
           </w:tcPr>
           <w:p>
             <w:pPr>
+              <w:rPr>
+                <w:b w:val="0"/>
+              </w:rPr>
+            </w:pPr>
+            <w:bookmarkStart w:id="6" w:name="_GoBack"/>
+            <w:r>
+              <w:rPr>
+                <w:b w:val="0"/>
+              </w:rPr>
+              <w:tab/>
+              <w:t>Lien pour accéder aux résultats du sondage</w:t>
+            </w:r>
+          </w:p>
+        </w:tc>
+        <w:tc>
+          <w:tcPr>
+            <w:tcW w:w="2593" w:type="dxa"/>
+          </w:tcPr>
+          <w:p>
+            <w:pPr>
+              <w:jc w:val="center"/>
+              <w:cnfStyle w:val="000000000000" w:firstRow="0" w:lastRow="0" w:firstColumn="0" w:lastColumn="0" w:oddVBand="0" w:evenVBand="0" w:oddHBand="0" w:evenHBand="0" w:firstRowFirstColumn="0" w:firstRowLastColumn="0" w:lastRowFirstColumn="0" w:lastRowLastColumn="0"/>
+            </w:pPr>
+            <w:r>
+              <w:t>X</w:t>
+            </w:r>
+          </w:p>
+        </w:tc>
+        <w:tc>
+          <w:tcPr>
+            <w:tcW w:w="1578" w:type="dxa"/>
+          </w:tcPr>
+          <w:p>
+            <w:pPr>
+              <w:jc w:val="center"/>
+              <w:cnfStyle w:val="000000000000" w:firstRow="0" w:lastRow="0" w:firstColumn="0" w:lastColumn="0" w:oddVBand="0" w:evenVBand="0" w:oddHBand="0" w:evenHBand="0" w:firstRowFirstColumn="0" w:firstRowLastColumn="0" w:lastRowFirstColumn="0" w:lastRowLastColumn="0"/>
+            </w:pPr>
+          </w:p>
+        </w:tc>
+      </w:tr>
+      <w:bookmarkEnd w:id="6"/>
+      <w:tr>
+        <w:trPr>
+          <w:cnfStyle w:val="000000100000" w:firstRow="0" w:lastRow="0" w:firstColumn="0" w:lastColumn="0" w:oddVBand="0" w:evenVBand="0" w:oddHBand="1" w:evenHBand="0" w:firstRowFirstColumn="0" w:firstRowLastColumn="0" w:lastRowFirstColumn="0" w:lastRowLastColumn="0"/>
+        </w:trPr>
+        <w:tc>
+          <w:tcPr>
+            <w:cnfStyle w:val="001000000000" w:firstRow="0" w:lastRow="0" w:firstColumn="1" w:lastColumn="0" w:oddVBand="0" w:evenVBand="0" w:oddHBand="0" w:evenHBand="0" w:firstRowFirstColumn="0" w:firstRowLastColumn="0" w:lastRowFirstColumn="0" w:lastRowLastColumn="0"/>
+            <w:tcW w:w="5435" w:type="dxa"/>
+          </w:tcPr>
+          <w:p>
+            <w:pPr>
               <w:ind w:left="708"/>
-              <w:rPr>
-                <w:bCs w:val="0"/>
-              </w:rPr>
-            </w:pPr>
-            <w:r>
-              <w:rPr>
-                <w:b w:val="0"/>
-              </w:rPr>
-              <w:t xml:space="preserve">Affichage dynamique </w:t>
-            </w:r>
-            <w:r>
-              <w:rPr>
-                <w:b w:val="0"/>
-              </w:rPr>
-              <w:t xml:space="preserve">du nombre de possibilité </w:t>
-            </w:r>
-            <w:r>
-              <w:rPr>
-                <w:b w:val="0"/>
-              </w:rPr>
-              <w:t>des choix lors de la création du sondage</w:t>
-            </w:r>
-            <w:r>
-              <w:rPr>
-                <w:b w:val="0"/>
-              </w:rPr>
-              <w:t>.</w:t>
-            </w:r>
-          </w:p>
+            </w:pPr>
+            <w:r>
+              <w:rPr>
+                <w:b w:val="0"/>
+              </w:rPr>
+              <w:t>Possibilité de partager directement le lien sondage sur les réseaux sociaux</w:t>
+            </w:r>
+          </w:p>
+        </w:tc>
+        <w:tc>
+          <w:tcPr>
+            <w:tcW w:w="2593" w:type="dxa"/>
+          </w:tcPr>
+          <w:p>
+            <w:pPr>
+              <w:jc w:val="center"/>
+              <w:cnfStyle w:val="000000100000" w:firstRow="0" w:lastRow="0" w:firstColumn="0" w:lastColumn="0" w:oddVBand="0" w:evenVBand="0" w:oddHBand="1" w:evenHBand="0" w:firstRowFirstColumn="0" w:firstRowLastColumn="0" w:lastRowFirstColumn="0" w:lastRowLastColumn="0"/>
+            </w:pPr>
+          </w:p>
+        </w:tc>
+        <w:tc>
+          <w:tcPr>
+            <w:tcW w:w="1578" w:type="dxa"/>
+          </w:tcPr>
+          <w:p>
+            <w:pPr>
+              <w:jc w:val="center"/>
+              <w:cnfStyle w:val="000000100000" w:firstRow="0" w:lastRow="0" w:firstColumn="0" w:lastColumn="0" w:oddVBand="0" w:evenVBand="0" w:oddHBand="1" w:evenHBand="0" w:firstRowFirstColumn="0" w:firstRowLastColumn="0" w:lastRowFirstColumn="0" w:lastRowLastColumn="0"/>
+            </w:pPr>
+            <w:r>
+              <w:t>X</w:t>
+            </w:r>
+          </w:p>
+        </w:tc>
+      </w:tr>
+      <w:tr>
+        <w:tc>
+          <w:tcPr>
+            <w:cnfStyle w:val="001000000000" w:firstRow="0" w:lastRow="0" w:firstColumn="1" w:lastColumn="0" w:oddVBand="0" w:evenVBand="0" w:oddHBand="0" w:evenHBand="0" w:firstRowFirstColumn="0" w:firstRowLastColumn="0" w:lastRowFirstColumn="0" w:lastRowLastColumn="0"/>
+            <w:tcW w:w="5435" w:type="dxa"/>
+          </w:tcPr>
           <w:p>
             <w:pPr>
               <w:ind w:left="708"/>
@@ -3003,19 +3267,20 @@
               <w:rPr>
                 <w:b w:val="0"/>
               </w:rPr>
-              <w:t>Itération</w:t>
-            </w:r>
-            <w:r>
-              <w:rPr>
-                <w:b w:val="0"/>
-              </w:rPr>
-              <w:t xml:space="preserve"> </w:t>
-            </w:r>
-            <w:r>
-              <w:rPr>
-                <w:b w:val="0"/>
-              </w:rPr>
-              <w:t>dynamique des champs « choix » après le remplissage des trois premiers champs.</w:t>
+              <w:t>Lors de la création des choix, apparition d’un choix supplémentaire quand le 3</w:t>
+            </w:r>
+            <w:r>
+              <w:rPr>
+                <w:b w:val="0"/>
+                <w:vertAlign w:val="superscript"/>
+              </w:rPr>
+              <w:t>ème</w:t>
+            </w:r>
+            <w:r>
+              <w:rPr>
+                <w:b w:val="0"/>
+              </w:rPr>
+              <w:t xml:space="preserve"> est rempli</w:t>
             </w:r>
           </w:p>
         </w:tc>
@@ -3193,7 +3458,7 @@
               </w:rPr>
             </w:pPr>
             <w:r>
-              <w:t>PROFIL UTILISATEUR CONNECTER</w:t>
+              <w:t>PROFIL UTILISATEUR CONNECTE</w:t>
             </w:r>
           </w:p>
         </w:tc>
@@ -3431,13 +3696,7 @@
               <w:rPr>
                 <w:b w:val="0"/>
               </w:rPr>
-              <w:t xml:space="preserve">Possibilité de partager la page vote et résultat sur </w:t>
-            </w:r>
-            <w:r>
-              <w:rPr>
-                <w:b w:val="0"/>
-              </w:rPr>
-              <w:t>TWITTER</w:t>
+              <w:t>Possibilité de partager la page vote et résultat sur TWITTER</w:t>
             </w:r>
           </w:p>
         </w:tc>
@@ -3603,6 +3862,7 @@
               <w:dataBinding w:prefixMappings="xmlns:ns0='http://purl.org/dc/elements/1.1/' xmlns:ns1='http://schemas.openxmlformats.org/package/2006/metadata/core-properties' " w:xpath="/ns1:coreProperties[1]/ns0:title[1]" w:storeItemID="{6C3C8BC8-F283-45AE-878A-BAB7291924A1}"/>
               <w:text/>
             </w:sdtPr>
+            <w:sdtEndPr/>
             <w:sdtContent>
               <w:r>
                 <w:rPr>
@@ -3640,6 +3900,7 @@
             <w:dataBinding w:prefixMappings="xmlns:ns0='http://purl.org/dc/elements/1.1/' xmlns:ns1='http://schemas.openxmlformats.org/package/2006/metadata/core-properties' " w:xpath="/ns1:coreProperties[1]/ns0:creator[1]" w:storeItemID="{6C3C8BC8-F283-45AE-878A-BAB7291924A1}"/>
             <w:text/>
           </w:sdtPr>
+          <w:sdtEndPr/>
           <w:sdtContent>
             <w:p>
               <w:pPr>
@@ -3902,7 +4163,7 @@
                               <w:noProof/>
                               <w:color w:val="FFFFFF" w:themeColor="background1"/>
                             </w:rPr>
-                            <w:t>1</w:t>
+                            <w:t>4</w:t>
                           </w:r>
                           <w:r>
                             <w:rPr>
@@ -4006,7 +4267,7 @@
                         <w:noProof/>
                         <w:color w:val="FFFFFF" w:themeColor="background1"/>
                       </w:rPr>
-                      <w:t>1</w:t>
+                      <w:t>4</w:t>
                     </w:r>
                     <w:r>
                       <w:rPr>
@@ -5286,26 +5547,26 @@
 
 <file path=word/glossary/fontTable.xml><?xml version="1.0" encoding="utf-8"?>
 <w:fonts xmlns:mc="http://schemas.openxmlformats.org/markup-compatibility/2006" xmlns:r="http://schemas.openxmlformats.org/officeDocument/2006/relationships" xmlns:w="http://schemas.openxmlformats.org/wordprocessingml/2006/main" xmlns:w14="http://schemas.microsoft.com/office/word/2010/wordml" xmlns:w15="http://schemas.microsoft.com/office/word/2012/wordml" xmlns:w16cid="http://schemas.microsoft.com/office/word/2016/wordml/cid" xmlns:w16se="http://schemas.microsoft.com/office/word/2015/wordml/symex" mc:Ignorable="w14 w15 w16se w16cid">
+  <w:font w:name="Calibri">
+    <w:panose1 w:val="020F0502020204030204"/>
+    <w:charset w:val="00"/>
+    <w:family w:val="swiss"/>
+    <w:pitch w:val="variable"/>
+    <w:sig w:usb0="E0002AFF" w:usb1="C000247B" w:usb2="00000009" w:usb3="00000000" w:csb0="000001FF" w:csb1="00000000"/>
+  </w:font>
   <w:font w:name="Times New Roman">
     <w:panose1 w:val="02020603050405020304"/>
     <w:charset w:val="00"/>
     <w:family w:val="roman"/>
     <w:pitch w:val="variable"/>
-    <w:sig w:usb0="E0002AFF" w:usb1="C0007843" w:usb2="00000009" w:usb3="00000000" w:csb0="000001FF" w:csb1="00000000"/>
-  </w:font>
-  <w:font w:name="Calibri">
-    <w:panose1 w:val="020F0502020204030204"/>
-    <w:charset w:val="00"/>
-    <w:family w:val="swiss"/>
-    <w:pitch w:val="variable"/>
-    <w:sig w:usb0="E0002AFF" w:usb1="4000ACFF" w:usb2="00000001" w:usb3="00000000" w:csb0="000001FF" w:csb1="00000000"/>
+    <w:sig w:usb0="E0002EFF" w:usb1="C000785B" w:usb2="00000009" w:usb3="00000000" w:csb0="000001FF" w:csb1="00000000"/>
   </w:font>
   <w:font w:name="Calibri Light">
     <w:panose1 w:val="020F0302020204030204"/>
     <w:charset w:val="00"/>
     <w:family w:val="swiss"/>
     <w:pitch w:val="variable"/>
-    <w:sig w:usb0="A0002AEF" w:usb1="4000207B" w:usb2="00000000" w:usb3="00000000" w:csb0="000001FF" w:csb1="00000000"/>
+    <w:sig w:usb0="E0002AFF" w:usb1="C000247B" w:usb2="00000009" w:usb3="00000000" w:csb0="000001FF" w:csb1="00000000"/>
   </w:font>
   <w:font w:name="Segoe UI">
     <w:panose1 w:val="020B0502040204020203"/>
@@ -5335,6 +5596,7 @@
   <w:rsids>
     <w:rsidRoot w:val="004C52CB"/>
     <w:rsid w:val="004C52CB"/>
+    <w:rsid w:val="00A2068D"/>
   </w:rsids>
   <m:mathPr>
     <m:mathFont m:val="Cambria Math"/>
@@ -6134,7 +6396,7 @@
 </file>
 
 <file path=customXml/itemProps1.xml><?xml version="1.0" encoding="utf-8"?>
-<ds:datastoreItem xmlns:ds="http://schemas.openxmlformats.org/officeDocument/2006/customXml" ds:itemID="{0B0EEBBF-6BEC-4483-9B2C-3C7A567A1425}">
+<ds:datastoreItem xmlns:ds="http://schemas.openxmlformats.org/officeDocument/2006/customXml" ds:itemID="{66F947E7-9754-47EF-984F-5271251338C7}">
   <ds:schemaRefs>
     <ds:schemaRef ds:uri="http://schemas.openxmlformats.org/officeDocument/2006/bibliography"/>
   </ds:schemaRefs>

</xml_diff>

<commit_message>
Modification dossier analyse, maquette, MCD
</commit_message>
<xml_diff>
--- a/SQL/Analyse.docx
+++ b/SQL/Analyse.docx
@@ -2228,14 +2228,15 @@
     </w:p>
     <w:p/>
     <w:p>
+      <w:bookmarkStart w:id="3" w:name="_GoBack"/>
       <w:r>
         <w:rPr>
           <w:noProof/>
         </w:rPr>
         <w:drawing>
-          <wp:inline distT="0" distB="0" distL="0" distR="0" wp14:anchorId="6C4AC2FC" wp14:editId="35615D73">
-            <wp:extent cx="5760720" cy="2493645"/>
-            <wp:effectExtent l="152400" t="152400" r="354330" b="363855"/>
+          <wp:inline distT="0" distB="0" distL="0" distR="0" wp14:anchorId="49BCD6DF" wp14:editId="5EADC44F">
+            <wp:extent cx="5760720" cy="2466340"/>
+            <wp:effectExtent l="0" t="0" r="0" b="0"/>
             <wp:docPr id="1" name="Image 1"/>
             <wp:cNvGraphicFramePr>
               <a:graphicFrameLocks xmlns:a="http://schemas.openxmlformats.org/drawingml/2006/main" noChangeAspect="1"/>
@@ -2256,21 +2257,11 @@
                   <pic:spPr>
                     <a:xfrm>
                       <a:off x="0" y="0"/>
-                      <a:ext cx="5760720" cy="2493645"/>
+                      <a:ext cx="5760720" cy="2466340"/>
                     </a:xfrm>
                     <a:prstGeom prst="rect">
                       <a:avLst/>
                     </a:prstGeom>
-                    <a:ln>
-                      <a:noFill/>
-                    </a:ln>
-                    <a:effectLst>
-                      <a:outerShdw blurRad="292100" dist="139700" dir="2700000" algn="tl" rotWithShape="0">
-                        <a:srgbClr val="333333">
-                          <a:alpha val="65000"/>
-                        </a:srgbClr>
-                      </a:outerShdw>
-                    </a:effectLst>
                   </pic:spPr>
                 </pic:pic>
               </a:graphicData>
@@ -2283,8 +2274,9 @@
       <w:pPr>
         <w:pStyle w:val="Titre1"/>
       </w:pPr>
-      <w:bookmarkStart w:id="3" w:name="_Hlk501096531"/>
       <w:bookmarkStart w:id="4" w:name="_Toc501116733"/>
+      <w:bookmarkStart w:id="5" w:name="_Hlk501096531"/>
+      <w:bookmarkEnd w:id="3"/>
       <w:r>
         <w:t>Modèle logique des données</w:t>
       </w:r>
@@ -2296,7 +2288,7 @@
         <w:t>Ci-dessous le modèle logique des données, est une représentation des données qui permet de représenter la structure d’une base de données.</w:t>
       </w:r>
     </w:p>
-    <w:bookmarkEnd w:id="3"/>
+    <w:bookmarkEnd w:id="5"/>
     <w:p>
       <w:pPr>
         <w:spacing w:after="0"/>
@@ -2333,6 +2325,7 @@
       <w:r>
         <w:t>Lien(</w:t>
       </w:r>
+      <w:proofErr w:type="spellStart"/>
       <w:proofErr w:type="gramEnd"/>
       <w:r>
         <w:rPr>
@@ -2341,6 +2334,7 @@
         </w:rPr>
         <w:t>numLien</w:t>
       </w:r>
+      <w:proofErr w:type="spellEnd"/>
       <w:r>
         <w:t>,</w:t>
       </w:r>
@@ -2416,6 +2410,7 @@
       <w:r>
         <w:t>Votant(</w:t>
       </w:r>
+      <w:proofErr w:type="spellStart"/>
       <w:proofErr w:type="gramEnd"/>
       <w:r>
         <w:rPr>
@@ -2424,6 +2419,7 @@
         </w:rPr>
         <w:t>numVotant</w:t>
       </w:r>
+      <w:proofErr w:type="spellEnd"/>
       <w:r>
         <w:t xml:space="preserve">, </w:t>
       </w:r>
@@ -2444,6 +2440,7 @@
       <w:r>
         <w:t>Vote(</w:t>
       </w:r>
+      <w:proofErr w:type="spellStart"/>
       <w:proofErr w:type="gramEnd"/>
       <w:r>
         <w:rPr>
@@ -2452,6 +2449,7 @@
         </w:rPr>
         <w:t>numVote</w:t>
       </w:r>
+      <w:proofErr w:type="spellEnd"/>
       <w:r>
         <w:t xml:space="preserve">, </w:t>
       </w:r>
@@ -2483,8 +2481,13 @@
         <w:t xml:space="preserve">, </w:t>
       </w:r>
       <w:r>
-        <w:t>#numVotant</w:t>
-      </w:r>
+        <w:t>#</w:t>
+      </w:r>
+      <w:proofErr w:type="spellStart"/>
+      <w:r>
+        <w:t>numVotant</w:t>
+      </w:r>
+      <w:proofErr w:type="spellEnd"/>
       <w:r>
         <w:t>)</w:t>
       </w:r>
@@ -2498,11 +2501,12 @@
       <w:pPr>
         <w:pStyle w:val="Titre1"/>
       </w:pPr>
-      <w:bookmarkStart w:id="5" w:name="_Toc501116734"/>
-      <w:r>
+      <w:bookmarkStart w:id="6" w:name="_Toc501116734"/>
+      <w:r>
+        <w:lastRenderedPageBreak/>
         <w:t>Fonctionnalités de l’application</w:t>
       </w:r>
-      <w:bookmarkEnd w:id="5"/>
+      <w:bookmarkEnd w:id="6"/>
     </w:p>
     <w:p/>
     <w:p>
@@ -3166,7 +3170,6 @@
                 <w:b w:val="0"/>
               </w:rPr>
             </w:pPr>
-            <w:bookmarkStart w:id="6" w:name="_GoBack"/>
             <w:r>
               <w:rPr>
                 <w:b w:val="0"/>
@@ -3202,7 +3205,6 @@
           </w:p>
         </w:tc>
       </w:tr>
-      <w:bookmarkEnd w:id="6"/>
       <w:tr>
         <w:trPr>
           <w:cnfStyle w:val="000000100000" w:firstRow="0" w:lastRow="0" w:firstColumn="0" w:lastColumn="0" w:oddVBand="0" w:evenVBand="0" w:oddHBand="1" w:evenHBand="0" w:firstRowFirstColumn="0" w:firstRowLastColumn="0" w:lastRowFirstColumn="0" w:lastRowLastColumn="0"/>
@@ -6396,7 +6398,7 @@
 </file>
 
 <file path=customXml/itemProps1.xml><?xml version="1.0" encoding="utf-8"?>
-<ds:datastoreItem xmlns:ds="http://schemas.openxmlformats.org/officeDocument/2006/customXml" ds:itemID="{66F947E7-9754-47EF-984F-5271251338C7}">
+<ds:datastoreItem xmlns:ds="http://schemas.openxmlformats.org/officeDocument/2006/customXml" ds:itemID="{74D4605E-8428-45DF-B496-B501259C6500}">
   <ds:schemaRefs>
     <ds:schemaRef ds:uri="http://schemas.openxmlformats.org/officeDocument/2006/bibliography"/>
   </ds:schemaRefs>

</xml_diff>